<commit_message>
Java and PHP Basic Samples - Enhanced Java samples
</commit_message>
<xml_diff>
--- a/java/basic/soap/files/lorem-ipsum.docx
+++ b/java/basic/soap/files/lorem-ipsum.docx
@@ -1,6 +1,6 @@
 
 <file path=word/document.xml><?xml version="1.0" encoding="utf-8"?>
-<w:document xmlns:wpc="http://schemas.microsoft.com/office/word/2010/wordprocessingCanvas" xmlns:cx="http://schemas.microsoft.com/office/drawing/2014/chartex" xmlns:cx1="http://schemas.microsoft.com/office/drawing/2015/9/8/chartex" xmlns:cx2="http://schemas.microsoft.com/office/drawing/2015/10/21/chartex" xmlns:cx3="http://schemas.microsoft.com/office/drawing/2016/5/9/chartex" xmlns:cx4="http://schemas.microsoft.com/office/drawing/2016/5/10/chartex" xmlns:cx5="http://schemas.microsoft.com/office/drawing/2016/5/11/chartex" xmlns:cx6="http://schemas.microsoft.com/office/drawing/2016/5/12/chartex" xmlns:cx7="http://schemas.microsoft.com/office/drawing/2016/5/13/chartex" xmlns:cx8="http://schemas.microsoft.com/office/drawing/2016/5/14/chartex" xmlns:mc="http://schemas.openxmlformats.org/markup-compatibility/2006" xmlns:aink="http://schemas.microsoft.com/office/drawing/2016/ink" xmlns:o="urn:schemas-microsoft-com:office:office" xmlns:r="http://schemas.openxmlformats.org/officeDocument/2006/relationships" xmlns:m="http://schemas.openxmlformats.org/officeDocument/2006/math" xmlns:v="urn:schemas-microsoft-com:vml" xmlns:wp14="http://schemas.microsoft.com/office/word/2010/wordprocessingDrawing" xmlns:wp="http://schemas.openxmlformats.org/drawingml/2006/wordprocessingDrawing" xmlns:w10="urn:schemas-microsoft-com:office:word" xmlns:w="http://schemas.openxmlformats.org/wordprocessingml/2006/main" xmlns:w14="http://schemas.microsoft.com/office/word/2010/wordml" xmlns:w15="http://schemas.microsoft.com/office/word/2012/wordml" xmlns:w16se="http://schemas.microsoft.com/office/word/2015/wordml/symex" xmlns:wpg="http://schemas.microsoft.com/office/word/2010/wordprocessingGroup" xmlns:wpi="http://schemas.microsoft.com/office/word/2010/wordprocessingInk" xmlns:wne="http://schemas.microsoft.com/office/word/2006/wordml" xmlns:wps="http://schemas.microsoft.com/office/word/2010/wordprocessingShape" mc:Ignorable="w14 w15 w16se wp14">
+<w:document xmlns:wpc="http://schemas.microsoft.com/office/word/2010/wordprocessingCanvas" xmlns:cx="http://schemas.microsoft.com/office/drawing/2014/chartex" xmlns:cx1="http://schemas.microsoft.com/office/drawing/2015/9/8/chartex" xmlns:cx2="http://schemas.microsoft.com/office/drawing/2015/10/21/chartex" xmlns:cx3="http://schemas.microsoft.com/office/drawing/2016/5/9/chartex" xmlns:cx4="http://schemas.microsoft.com/office/drawing/2016/5/10/chartex" xmlns:cx5="http://schemas.microsoft.com/office/drawing/2016/5/11/chartex" xmlns:cx6="http://schemas.microsoft.com/office/drawing/2016/5/12/chartex" xmlns:cx7="http://schemas.microsoft.com/office/drawing/2016/5/13/chartex" xmlns:cx8="http://schemas.microsoft.com/office/drawing/2016/5/14/chartex" xmlns:mc="http://schemas.openxmlformats.org/markup-compatibility/2006" xmlns:aink="http://schemas.microsoft.com/office/drawing/2016/ink" xmlns:am3d="http://schemas.microsoft.com/office/drawing/2017/model3d" xmlns:o="urn:schemas-microsoft-com:office:office" xmlns:r="http://schemas.openxmlformats.org/officeDocument/2006/relationships" xmlns:m="http://schemas.openxmlformats.org/officeDocument/2006/math" xmlns:v="urn:schemas-microsoft-com:vml" xmlns:wp14="http://schemas.microsoft.com/office/word/2010/wordprocessingDrawing" xmlns:wp="http://schemas.openxmlformats.org/drawingml/2006/wordprocessingDrawing" xmlns:w10="urn:schemas-microsoft-com:office:word" xmlns:w="http://schemas.openxmlformats.org/wordprocessingml/2006/main" xmlns:w14="http://schemas.microsoft.com/office/word/2010/wordml" xmlns:w15="http://schemas.microsoft.com/office/word/2012/wordml" xmlns:w16cid="http://schemas.microsoft.com/office/word/2016/wordml/cid" xmlns:w16se="http://schemas.microsoft.com/office/word/2015/wordml/symex" xmlns:wpg="http://schemas.microsoft.com/office/word/2010/wordprocessingGroup" xmlns:wpi="http://schemas.microsoft.com/office/word/2010/wordprocessingInk" xmlns:wne="http://schemas.microsoft.com/office/word/2006/wordml" xmlns:wps="http://schemas.microsoft.com/office/word/2010/wordprocessingShape" mc:Ignorable="w14 w15 w16se w16cid wp14">
   <w:body>
     <w:p>
       <w:pPr>
@@ -9,18 +9,776 @@
         </w:rPr>
       </w:pPr>
       <w:bookmarkStart w:id="0" w:name="_GoBack"/>
-      <w:r>
-        <w:rPr>
-          <w:lang w:val="en-US"/>
-        </w:rPr>
-        <w:t xml:space="preserve">Lorem ipsum </w:t>
-      </w:r>
       <w:bookmarkEnd w:id="0"/>
       <w:r>
         <w:rPr>
           <w:lang w:val="en-US"/>
         </w:rPr>
-        <w:t xml:space="preserve">dolor sit amet, consetetur sadipscing elitr, sed diam nonumy eirmod tempor invidunt ut labore et dolore magna aliquyam erat, sed diam voluptua. At vero eos et accusam et justo duo dolores et ea rebum. Stet clita kasd gubergren, no sea takimata sanctus est Lorem ipsum dolor sit amet. Lorem ipsum dolor sit amet, consetetur sadipscing elitr, sed diam nonumy eirmod tempor invidunt ut labore et dolore magna aliquyam erat, sed diam voluptua. At vero eos et accusam et justo duo dolores et ea rebum. Stet clita kasd gubergren, no sea takimata sanctus est Lorem ipsum dolor sit amet. Lorem ipsum dolor sit amet, consetetur sadipscing elitr, sed diam nonumy eirmod tempor invidunt ut labore et dolore magna aliquyam erat, sed diam voluptua. At vero eos et accusam et justo duo dolores et ea rebum. Stet clita kasd gubergren, no sea takimata sanctus est Lorem ipsum dolor sit amet. </w:t>
+        <w:t xml:space="preserve">Lorem ipsum dolor sit amet, consetetur sadipscing elitr, sed diam nonumy eirmod tempor invidunt ut labore et dolore magna aliquyam erat, sed diam voluptua. At vero eos et accusam et justo duo dolores et ea rebum. Stet clita kasd gubergren, no sea takimata sanctus est Lorem ipsum dolor sit amet. Lorem ipsum dolor sit amet, consetetur sadipscing elitr, sed diam nonumy eirmod tempor invidunt ut labore et dolore magna aliquyam erat, sed diam voluptua. At vero eos et accusam et justo duo dolores et ea rebum. Stet clita kasd gubergren, no sea takimata sanctus est Lorem ipsum dolor sit amet. Lorem ipsum dolor sit amet, consetetur sadipscing elitr, sed diam nonumy eirmod tempor invidunt ut labore et dolore magna aliquyam erat, sed diam voluptua. At vero eos et accusam et justo duo dolores et ea rebum. Stet clita kasd gubergren, no sea takimata sanctus est Lorem ipsum dolor sit amet. </w:t>
+      </w:r>
+    </w:p>
+    <w:p>
+      <w:pPr>
+        <w:rPr>
+          <w:lang w:val="en-US"/>
+        </w:rPr>
+      </w:pPr>
+      <w:r>
+        <w:rPr>
+          <w:noProof/>
+          <w:lang w:val="en-US"/>
+        </w:rPr>
+        <w:drawing>
+          <wp:inline distT="0" distB="0" distL="0" distR="0">
+            <wp:extent cx="5745480" cy="2705100"/>
+            <wp:effectExtent l="0" t="0" r="7620" b="0"/>
+            <wp:docPr id="4" name="Grafik 4" descr="C:\Users\be.SVD\AppData\Local\Microsoft\Windows\INetCache\Content.Word\Step by Step 1.png"/>
+            <wp:cNvGraphicFramePr>
+              <a:graphicFrameLocks xmlns:a="http://schemas.openxmlformats.org/drawingml/2006/main" noChangeAspect="1"/>
+            </wp:cNvGraphicFramePr>
+            <a:graphic xmlns:a="http://schemas.openxmlformats.org/drawingml/2006/main">
+              <a:graphicData uri="http://schemas.openxmlformats.org/drawingml/2006/picture">
+                <pic:pic xmlns:pic="http://schemas.openxmlformats.org/drawingml/2006/picture">
+                  <pic:nvPicPr>
+                    <pic:cNvPr id="0" name="Picture 4" descr="C:\Users\be.SVD\AppData\Local\Microsoft\Windows\INetCache\Content.Word\Step by Step 1.png"/>
+                    <pic:cNvPicPr>
+                      <a:picLocks noChangeAspect="1" noChangeArrowheads="1"/>
+                    </pic:cNvPicPr>
+                  </pic:nvPicPr>
+                  <pic:blipFill>
+                    <a:blip r:embed="rId4" cstate="print">
+                      <a:extLst>
+                        <a:ext uri="{28A0092B-C50C-407E-A947-70E740481C1C}">
+                          <a14:useLocalDpi xmlns:a14="http://schemas.microsoft.com/office/drawing/2010/main" val="0"/>
+                        </a:ext>
+                      </a:extLst>
+                    </a:blip>
+                    <a:srcRect/>
+                    <a:stretch>
+                      <a:fillRect/>
+                    </a:stretch>
+                  </pic:blipFill>
+                  <pic:spPr bwMode="auto">
+                    <a:xfrm>
+                      <a:off x="0" y="0"/>
+                      <a:ext cx="5745480" cy="2705100"/>
+                    </a:xfrm>
+                    <a:prstGeom prst="rect">
+                      <a:avLst/>
+                    </a:prstGeom>
+                    <a:noFill/>
+                    <a:ln>
+                      <a:noFill/>
+                    </a:ln>
+                  </pic:spPr>
+                </pic:pic>
+              </a:graphicData>
+            </a:graphic>
+          </wp:inline>
+        </w:drawing>
+      </w:r>
+    </w:p>
+    <w:p>
+      <w:pPr>
+        <w:rPr>
+          <w:lang w:val="en-US"/>
+        </w:rPr>
+      </w:pPr>
+    </w:p>
+    <w:p>
+      <w:pPr>
+        <w:rPr>
+          <w:lang w:val="en-US"/>
+        </w:rPr>
+      </w:pPr>
+      <w:r>
+        <w:rPr>
+          <w:noProof/>
+          <w:lang w:val="en-US"/>
+        </w:rPr>
+        <w:drawing>
+          <wp:anchor distT="0" distB="0" distL="114300" distR="114300" simplePos="0" relativeHeight="251658240" behindDoc="1" locked="0" layoutInCell="1" allowOverlap="0">
+            <wp:simplePos x="0" y="0"/>
+            <wp:positionH relativeFrom="column">
+              <wp:posOffset>-635</wp:posOffset>
+            </wp:positionH>
+            <wp:positionV relativeFrom="paragraph">
+              <wp:posOffset>3810</wp:posOffset>
+            </wp:positionV>
+            <wp:extent cx="1159200" cy="1429200"/>
+            <wp:effectExtent l="0" t="0" r="3175" b="0"/>
+            <wp:wrapTight wrapText="bothSides">
+              <wp:wrapPolygon edited="0">
+                <wp:start x="0" y="0"/>
+                <wp:lineTo x="0" y="21312"/>
+                <wp:lineTo x="21304" y="21312"/>
+                <wp:lineTo x="21304" y="0"/>
+                <wp:lineTo x="0" y="0"/>
+              </wp:wrapPolygon>
+            </wp:wrapTight>
+            <wp:docPr id="2" name="Grafik 2" descr="C:\Users\be.SVD\AppData\Local\Microsoft\Windows\INetCache\Content.Word\page list.png"/>
+            <wp:cNvGraphicFramePr>
+              <a:graphicFrameLocks xmlns:a="http://schemas.openxmlformats.org/drawingml/2006/main" noChangeAspect="1"/>
+            </wp:cNvGraphicFramePr>
+            <a:graphic xmlns:a="http://schemas.openxmlformats.org/drawingml/2006/main">
+              <a:graphicData uri="http://schemas.openxmlformats.org/drawingml/2006/picture">
+                <pic:pic xmlns:pic="http://schemas.openxmlformats.org/drawingml/2006/picture">
+                  <pic:nvPicPr>
+                    <pic:cNvPr id="0" name="Picture 2" descr="C:\Users\be.SVD\AppData\Local\Microsoft\Windows\INetCache\Content.Word\page list.png"/>
+                    <pic:cNvPicPr>
+                      <a:picLocks noChangeAspect="1" noChangeArrowheads="1"/>
+                    </pic:cNvPicPr>
+                  </pic:nvPicPr>
+                  <pic:blipFill>
+                    <a:blip r:embed="rId5" cstate="print">
+                      <a:extLst>
+                        <a:ext uri="{28A0092B-C50C-407E-A947-70E740481C1C}">
+                          <a14:useLocalDpi xmlns:a14="http://schemas.microsoft.com/office/drawing/2010/main" val="0"/>
+                        </a:ext>
+                      </a:extLst>
+                    </a:blip>
+                    <a:srcRect/>
+                    <a:stretch>
+                      <a:fillRect/>
+                    </a:stretch>
+                  </pic:blipFill>
+                  <pic:spPr bwMode="auto">
+                    <a:xfrm>
+                      <a:off x="0" y="0"/>
+                      <a:ext cx="1159200" cy="1429200"/>
+                    </a:xfrm>
+                    <a:prstGeom prst="rect">
+                      <a:avLst/>
+                    </a:prstGeom>
+                    <a:noFill/>
+                    <a:ln>
+                      <a:noFill/>
+                    </a:ln>
+                  </pic:spPr>
+                </pic:pic>
+              </a:graphicData>
+            </a:graphic>
+            <wp14:sizeRelH relativeFrom="margin">
+              <wp14:pctWidth>0</wp14:pctWidth>
+            </wp14:sizeRelH>
+            <wp14:sizeRelV relativeFrom="margin">
+              <wp14:pctHeight>0</wp14:pctHeight>
+            </wp14:sizeRelV>
+          </wp:anchor>
+        </w:drawing>
+      </w:r>
+      <w:r>
+        <w:rPr>
+          <w:lang w:val="en-US"/>
+        </w:rPr>
+        <w:t xml:space="preserve">Duis </w:t>
+      </w:r>
+      <w:proofErr w:type="spellStart"/>
+      <w:r>
+        <w:rPr>
+          <w:lang w:val="en-US"/>
+        </w:rPr>
+        <w:t>autem</w:t>
+      </w:r>
+      <w:proofErr w:type="spellEnd"/>
+      <w:r>
+        <w:rPr>
+          <w:lang w:val="en-US"/>
+        </w:rPr>
+        <w:t xml:space="preserve"> </w:t>
+      </w:r>
+      <w:proofErr w:type="spellStart"/>
+      <w:r>
+        <w:rPr>
+          <w:lang w:val="en-US"/>
+        </w:rPr>
+        <w:t>vel</w:t>
+      </w:r>
+      <w:proofErr w:type="spellEnd"/>
+      <w:r>
+        <w:rPr>
+          <w:lang w:val="en-US"/>
+        </w:rPr>
+        <w:t xml:space="preserve"> </w:t>
+      </w:r>
+      <w:proofErr w:type="spellStart"/>
+      <w:r>
+        <w:rPr>
+          <w:lang w:val="en-US"/>
+        </w:rPr>
+        <w:t>eum</w:t>
+      </w:r>
+      <w:proofErr w:type="spellEnd"/>
+      <w:r>
+        <w:rPr>
+          <w:lang w:val="en-US"/>
+        </w:rPr>
+        <w:t xml:space="preserve"> iriure dolor in hendrerit in vulputate velit esse molestie consequat, vel illum dolore eu feugiat nulla facilisis at vero eros et accumsan et iusto odio dignissim qui blandit praesent luptatum zzril delenit augue duis dolore te feugait nulla facilisi. Lorem ipsum dolor sit amet, consectetuer adipiscing elit, sed diam nonummy nibh euismod tincidunt ut laoreet dolore magna aliquam erat volutpat. </w:t>
+      </w:r>
+      <w:proofErr w:type="spellStart"/>
+      <w:r>
+        <w:rPr>
+          <w:lang w:val="en-US"/>
+        </w:rPr>
+        <w:t>Ut</w:t>
+      </w:r>
+      <w:proofErr w:type="spellEnd"/>
+      <w:r>
+        <w:rPr>
+          <w:lang w:val="en-US"/>
+        </w:rPr>
+        <w:t xml:space="preserve"> </w:t>
+      </w:r>
+      <w:proofErr w:type="spellStart"/>
+      <w:r>
+        <w:rPr>
+          <w:lang w:val="en-US"/>
+        </w:rPr>
+        <w:t>wisi</w:t>
+      </w:r>
+      <w:proofErr w:type="spellEnd"/>
+      <w:r>
+        <w:rPr>
+          <w:lang w:val="en-US"/>
+        </w:rPr>
+        <w:t xml:space="preserve"> </w:t>
+      </w:r>
+      <w:proofErr w:type="spellStart"/>
+      <w:r>
+        <w:rPr>
+          <w:lang w:val="en-US"/>
+        </w:rPr>
+        <w:t>enim</w:t>
+      </w:r>
+      <w:proofErr w:type="spellEnd"/>
+      <w:r>
+        <w:rPr>
+          <w:lang w:val="en-US"/>
+        </w:rPr>
+        <w:t xml:space="preserve"> ad minim veniam, quis nostrud exerci tation ullamcorper suscipit lobortis nisl ut aliquip ex ea commodo consequat. Duis autem vel eum iriure dolor in hendrerit in vulputate velit esse molestie consequat, vel illum dolore eu feugiat nulla facilisis at vero eros et accumsan et iusto odio dignissim qui blandit praesent luptatum zzril delenit augue duis dolore te feugait nulla facilisi. </w:t>
+      </w:r>
+    </w:p>
+    <w:p>
+      <w:pPr>
+        <w:rPr>
+          <w:lang w:val="en-US"/>
+        </w:rPr>
+      </w:pPr>
+    </w:p>
+    <w:p>
+      <w:pPr>
+        <w:rPr>
+          <w:lang w:val="en-US"/>
+        </w:rPr>
+      </w:pPr>
+      <w:r>
+        <w:rPr>
+          <w:lang w:val="en-US"/>
+        </w:rPr>
+        <w:t xml:space="preserve">Nam liber tempor cum soluta nobis eleifend option congue nihil imperdiet doming id quod mazim placerat facer possim assum. Lorem ipsum dolor sit amet, consectetuer adipiscing elit, sed diam nonummy nibh euismod tincidunt ut laoreet dolore magna aliquam erat volutpat. Ut wisi enim ad minim veniam, quis nostrud exerci tation ullamcorper suscipit lobortis nisl ut aliquip ex ea commodo consequat. </w:t>
+      </w:r>
+    </w:p>
+    <w:p>
+      <w:pPr>
+        <w:rPr>
+          <w:lang w:val="en-US"/>
+        </w:rPr>
+      </w:pPr>
+    </w:p>
+    <w:p>
+      <w:pPr>
+        <w:rPr>
+          <w:lang w:val="en-US"/>
+        </w:rPr>
+      </w:pPr>
+      <w:r>
+        <w:rPr>
+          <w:lang w:val="en-US"/>
+        </w:rPr>
+        <w:br w:type="page"/>
+      </w:r>
+    </w:p>
+    <w:p>
+      <w:pPr>
+        <w:rPr>
+          <w:lang w:val="en-US"/>
+        </w:rPr>
+      </w:pPr>
+      <w:r>
+        <w:rPr>
+          <w:lang w:val="en-US"/>
+        </w:rPr>
+        <w:lastRenderedPageBreak/>
+        <w:t xml:space="preserve">Duis </w:t>
+      </w:r>
+      <w:proofErr w:type="spellStart"/>
+      <w:r>
+        <w:rPr>
+          <w:lang w:val="en-US"/>
+        </w:rPr>
+        <w:t>autem</w:t>
+      </w:r>
+      <w:proofErr w:type="spellEnd"/>
+      <w:r>
+        <w:rPr>
+          <w:lang w:val="en-US"/>
+        </w:rPr>
+        <w:t xml:space="preserve"> </w:t>
+      </w:r>
+      <w:proofErr w:type="spellStart"/>
+      <w:r>
+        <w:rPr>
+          <w:lang w:val="en-US"/>
+        </w:rPr>
+        <w:t>vel</w:t>
+      </w:r>
+      <w:proofErr w:type="spellEnd"/>
+      <w:r>
+        <w:rPr>
+          <w:lang w:val="en-US"/>
+        </w:rPr>
+        <w:t xml:space="preserve"> </w:t>
+      </w:r>
+      <w:proofErr w:type="spellStart"/>
+      <w:r>
+        <w:rPr>
+          <w:lang w:val="en-US"/>
+        </w:rPr>
+        <w:t>eum</w:t>
+      </w:r>
+      <w:proofErr w:type="spellEnd"/>
+      <w:r>
+        <w:rPr>
+          <w:lang w:val="en-US"/>
+        </w:rPr>
+        <w:t xml:space="preserve"> iriure dolor in hendrerit in vulputate velit esse molestie consequat, vel illum dolore eu feugiat nulla facilisis. </w:t>
+      </w:r>
+    </w:p>
+    <w:p>
+      <w:pPr>
+        <w:rPr>
+          <w:lang w:val="en-US"/>
+        </w:rPr>
+      </w:pPr>
+      <w:r>
+        <w:rPr>
+          <w:noProof/>
+          <w:lang w:val="en-US"/>
+        </w:rPr>
+        <w:drawing>
+          <wp:inline distT="0" distB="0" distL="0" distR="0">
+            <wp:extent cx="4107180" cy="403860"/>
+            <wp:effectExtent l="0" t="0" r="7620" b="0"/>
+            <wp:docPr id="3" name="Grafik 3" descr="C:\Users\be.SVD\AppData\Local\Microsoft\Windows\INetCache\Content.Word\quickbar.png"/>
+            <wp:cNvGraphicFramePr>
+              <a:graphicFrameLocks xmlns:a="http://schemas.openxmlformats.org/drawingml/2006/main" noChangeAspect="1"/>
+            </wp:cNvGraphicFramePr>
+            <a:graphic xmlns:a="http://schemas.openxmlformats.org/drawingml/2006/main">
+              <a:graphicData uri="http://schemas.openxmlformats.org/drawingml/2006/picture">
+                <pic:pic xmlns:pic="http://schemas.openxmlformats.org/drawingml/2006/picture">
+                  <pic:nvPicPr>
+                    <pic:cNvPr id="0" name="Picture 3" descr="C:\Users\be.SVD\AppData\Local\Microsoft\Windows\INetCache\Content.Word\quickbar.png"/>
+                    <pic:cNvPicPr>
+                      <a:picLocks noChangeAspect="1" noChangeArrowheads="1"/>
+                    </pic:cNvPicPr>
+                  </pic:nvPicPr>
+                  <pic:blipFill>
+                    <a:blip r:embed="rId6">
+                      <a:extLst>
+                        <a:ext uri="{28A0092B-C50C-407E-A947-70E740481C1C}">
+                          <a14:useLocalDpi xmlns:a14="http://schemas.microsoft.com/office/drawing/2010/main" val="0"/>
+                        </a:ext>
+                      </a:extLst>
+                    </a:blip>
+                    <a:srcRect/>
+                    <a:stretch>
+                      <a:fillRect/>
+                    </a:stretch>
+                  </pic:blipFill>
+                  <pic:spPr bwMode="auto">
+                    <a:xfrm>
+                      <a:off x="0" y="0"/>
+                      <a:ext cx="4107180" cy="403860"/>
+                    </a:xfrm>
+                    <a:prstGeom prst="rect">
+                      <a:avLst/>
+                    </a:prstGeom>
+                    <a:noFill/>
+                    <a:ln>
+                      <a:noFill/>
+                    </a:ln>
+                  </pic:spPr>
+                </pic:pic>
+              </a:graphicData>
+            </a:graphic>
+          </wp:inline>
+        </w:drawing>
+      </w:r>
+    </w:p>
+    <w:p>
+      <w:pPr>
+        <w:rPr>
+          <w:lang w:val="en-US"/>
+        </w:rPr>
+      </w:pPr>
+      <w:r>
+        <w:rPr>
+          <w:lang w:val="en-US"/>
+        </w:rPr>
+        <w:t xml:space="preserve">At </w:t>
+      </w:r>
+      <w:proofErr w:type="spellStart"/>
+      <w:r>
+        <w:rPr>
+          <w:lang w:val="en-US"/>
+        </w:rPr>
+        <w:t>vero</w:t>
+      </w:r>
+      <w:proofErr w:type="spellEnd"/>
+      <w:r>
+        <w:rPr>
+          <w:lang w:val="en-US"/>
+        </w:rPr>
+        <w:t xml:space="preserve"> </w:t>
+      </w:r>
+      <w:proofErr w:type="spellStart"/>
+      <w:r>
+        <w:rPr>
+          <w:lang w:val="en-US"/>
+        </w:rPr>
+        <w:t>eos</w:t>
+      </w:r>
+      <w:proofErr w:type="spellEnd"/>
+      <w:r>
+        <w:rPr>
+          <w:lang w:val="en-US"/>
+        </w:rPr>
+        <w:t xml:space="preserve"> et accusam et justo duo dolores et ea rebum. Stet clita kasd gubergren, no sea takimata sanctus est Lorem ipsum dolor sit amet. Lorem ipsum dolor sit amet, consetetur sadipscing elitr, sed diam nonumy eirmod tempor invidunt ut labore et dolore magna aliquyam erat, sed diam voluptua. At vero eos et accusam et justo duo dolores et ea rebum. Stet clita kasd gubergren, no sea takimata sanctus est Lorem ipsum dolor sit amet. Lorem ipsum dolor sit amet, consetetur sadipscing elitr, </w:t>
+      </w:r>
+      <w:proofErr w:type="gramStart"/>
+      <w:r>
+        <w:rPr>
+          <w:lang w:val="en-US"/>
+        </w:rPr>
+        <w:t>At</w:t>
+      </w:r>
+      <w:proofErr w:type="gramEnd"/>
+      <w:r>
+        <w:rPr>
+          <w:lang w:val="en-US"/>
+        </w:rPr>
+        <w:t xml:space="preserve"> accusam aliquyam diam diam dolore dolores duo eirmod eos erat, et nonumy sed tempor et et invidunt justo labore Stet clita ea et gubergren, kasd magna no rebum. sanctus sea sed takimata ut vero voluptua. est Lorem ipsum dolor sit amet. Lorem ipsum dolor sit amet, consetetur sadipscing elitr, sed diam nonumy eirmod tempor invidunt ut labore et dolore magna aliquyam erat. </w:t>
+      </w:r>
+    </w:p>
+    <w:p>
+      <w:pPr>
+        <w:rPr>
+          <w:lang w:val="en-US"/>
+        </w:rPr>
+      </w:pPr>
+    </w:p>
+    <w:p>
+      <w:pPr>
+        <w:rPr>
+          <w:lang w:val="en-US"/>
+        </w:rPr>
+      </w:pPr>
+      <w:r>
+        <w:rPr>
+          <w:lang w:val="en-US"/>
+        </w:rPr>
+        <w:t xml:space="preserve">Consetetur sadipscing elitr, sed diam nonumy eirmod tempor invidunt ut labore et dolore magna aliquyam erat, sed diam voluptua. At vero eos et accusam et justo duo dolores et ea rebum. Stet clita kasd gubergren, no sea takimata sanctus est Lorem ipsum dolor sit amet. Lorem ipsum dolor sit amet, consetetur sadipscing elitr, sed diam nonumy eirmod tempor invidunt ut labore et dolore magna aliquyam erat, sed diam voluptua. At vero eos et accusam et justo duo dolores et ea rebum. Stet clita kasd gubergren, no sea takimata sanctus est Lorem ipsum dolor sit amet. Lorem ipsum dolor sit amet, consetetur sadipscing elitr, sed diam nonumy eirmod tempor invidunt ut labore et dolore magna aliquyam erat, sed diam voluptua. At vero eos et accusam et justo duo dolores et ea rebum. Stet clita kasd gubergren, no sea takimata sanctus. </w:t>
+      </w:r>
+    </w:p>
+    <w:p>
+      <w:pPr>
+        <w:rPr>
+          <w:lang w:val="en-US"/>
+        </w:rPr>
+      </w:pPr>
+      <w:r>
+        <w:rPr>
+          <w:noProof/>
+          <w:lang w:val="en-US"/>
+        </w:rPr>
+        <w:drawing>
+          <wp:inline distT="0" distB="0" distL="0" distR="0">
+            <wp:extent cx="3581400" cy="1181100"/>
+            <wp:effectExtent l="0" t="0" r="0" b="0"/>
+            <wp:docPr id="5" name="Grafik 5" descr="C:\Users\be.SVD\AppData\Local\Microsoft\Windows\INetCache\Content.Word\Step by Step 4.png"/>
+            <wp:cNvGraphicFramePr>
+              <a:graphicFrameLocks xmlns:a="http://schemas.openxmlformats.org/drawingml/2006/main" noChangeAspect="1"/>
+            </wp:cNvGraphicFramePr>
+            <a:graphic xmlns:a="http://schemas.openxmlformats.org/drawingml/2006/main">
+              <a:graphicData uri="http://schemas.openxmlformats.org/drawingml/2006/picture">
+                <pic:pic xmlns:pic="http://schemas.openxmlformats.org/drawingml/2006/picture">
+                  <pic:nvPicPr>
+                    <pic:cNvPr id="0" name="Picture 5" descr="C:\Users\be.SVD\AppData\Local\Microsoft\Windows\INetCache\Content.Word\Step by Step 4.png"/>
+                    <pic:cNvPicPr>
+                      <a:picLocks noChangeAspect="1" noChangeArrowheads="1"/>
+                    </pic:cNvPicPr>
+                  </pic:nvPicPr>
+                  <pic:blipFill>
+                    <a:blip r:embed="rId7">
+                      <a:extLst>
+                        <a:ext uri="{28A0092B-C50C-407E-A947-70E740481C1C}">
+                          <a14:useLocalDpi xmlns:a14="http://schemas.microsoft.com/office/drawing/2010/main" val="0"/>
+                        </a:ext>
+                      </a:extLst>
+                    </a:blip>
+                    <a:srcRect/>
+                    <a:stretch>
+                      <a:fillRect/>
+                    </a:stretch>
+                  </pic:blipFill>
+                  <pic:spPr bwMode="auto">
+                    <a:xfrm>
+                      <a:off x="0" y="0"/>
+                      <a:ext cx="3581400" cy="1181100"/>
+                    </a:xfrm>
+                    <a:prstGeom prst="rect">
+                      <a:avLst/>
+                    </a:prstGeom>
+                    <a:noFill/>
+                    <a:ln>
+                      <a:noFill/>
+                    </a:ln>
+                  </pic:spPr>
+                </pic:pic>
+              </a:graphicData>
+            </a:graphic>
+          </wp:inline>
+        </w:drawing>
+      </w:r>
+    </w:p>
+    <w:p>
+      <w:pPr>
+        <w:rPr>
+          <w:lang w:val="en-US"/>
+        </w:rPr>
+      </w:pPr>
+      <w:r>
+        <w:rPr>
+          <w:lang w:val="en-US"/>
+        </w:rPr>
+        <w:t xml:space="preserve">Lorem ipsum dolor sit amet, consetetur sadipscing elitr, sed diam nonumy eirmod tempor invidunt ut labore et dolore magna aliquyam erat, sed diam voluptua. At vero eos et accusam et justo duo dolores et ea rebum. Stet clita kasd gubergren, no sea takimata sanctus est Lorem ipsum dolor sit amet. Lorem ipsum dolor sit amet, consetetur sadipscing elitr, sed diam nonumy eirmod tempor invidunt ut labore et dolore magna aliquyam erat, sed diam voluptua. At vero eos et accusam et justo duo dolores et ea rebum. Stet clita kasd gubergren, no sea takimata sanctus est Lorem ipsum dolor sit amet. Lorem ipsum dolor sit amet, consetetur sadipscing elitr, sed diam nonumy eirmod tempor invidunt ut labore et dolore magna aliquyam erat, sed diam voluptua. At vero eos et accusam et justo duo dolores et ea rebum. Stet clita kasd gubergren, no sea takimata sanctus est Lorem ipsum dolor sit amet. </w:t>
+      </w:r>
+    </w:p>
+    <w:p>
+      <w:pPr>
+        <w:rPr>
+          <w:lang w:val="en-US"/>
+        </w:rPr>
+      </w:pPr>
+    </w:p>
+    <w:p>
+      <w:pPr>
+        <w:rPr>
+          <w:lang w:val="en-US"/>
+        </w:rPr>
+      </w:pPr>
+      <w:r>
+        <w:rPr>
+          <w:lang w:val="en-US"/>
+        </w:rPr>
+        <w:br w:type="page"/>
+      </w:r>
+    </w:p>
+    <w:p>
+      <w:pPr>
+        <w:rPr>
+          <w:lang w:val="en-US"/>
+        </w:rPr>
+      </w:pPr>
+      <w:r>
+        <w:rPr>
+          <w:lang w:val="en-US"/>
+        </w:rPr>
+        <w:lastRenderedPageBreak/>
+        <w:t xml:space="preserve">Duis </w:t>
+      </w:r>
+      <w:proofErr w:type="spellStart"/>
+      <w:r>
+        <w:rPr>
+          <w:lang w:val="en-US"/>
+        </w:rPr>
+        <w:t>autem</w:t>
+      </w:r>
+      <w:proofErr w:type="spellEnd"/>
+      <w:r>
+        <w:rPr>
+          <w:lang w:val="en-US"/>
+        </w:rPr>
+        <w:t xml:space="preserve"> </w:t>
+      </w:r>
+      <w:proofErr w:type="spellStart"/>
+      <w:r>
+        <w:rPr>
+          <w:lang w:val="en-US"/>
+        </w:rPr>
+        <w:t>vel</w:t>
+      </w:r>
+      <w:proofErr w:type="spellEnd"/>
+      <w:r>
+        <w:rPr>
+          <w:lang w:val="en-US"/>
+        </w:rPr>
+        <w:t xml:space="preserve"> </w:t>
+      </w:r>
+      <w:proofErr w:type="spellStart"/>
+      <w:r>
+        <w:rPr>
+          <w:lang w:val="en-US"/>
+        </w:rPr>
+        <w:t>eum</w:t>
+      </w:r>
+      <w:proofErr w:type="spellEnd"/>
+      <w:r>
+        <w:rPr>
+          <w:lang w:val="en-US"/>
+        </w:rPr>
+        <w:t xml:space="preserve"> iriure dolor in hendrerit in vulputate velit esse molestie consequat, vel illum dolore eu feugiat nulla facilisis at vero eros et accumsan et iusto odio dignissim qui blandit praesent luptatum zzril delenit augue duis dolore te feugait nulla facilisi. Lorem ipsum dolor sit amet, consectetuer adipiscing elit, sed diam nonummy nibh euismod tincidunt ut laoreet dolore magna aliquam erat volutpat. </w:t>
+      </w:r>
+    </w:p>
+    <w:p>
+      <w:pPr>
+        <w:rPr>
+          <w:lang w:val="en-US"/>
+        </w:rPr>
+      </w:pPr>
+    </w:p>
+    <w:p>
+      <w:pPr>
+        <w:rPr>
+          <w:lang w:val="en-US"/>
+        </w:rPr>
+      </w:pPr>
+      <w:r>
+        <w:rPr>
+          <w:lang w:val="en-US"/>
+        </w:rPr>
+        <w:t xml:space="preserve">Ut wisi enim ad minim veniam, quis nostrud exerci tation ullamcorper suscipit lobortis nisl ut aliquip ex ea commodo consequat. Duis autem vel eum iriure dolor in hendrerit in vulputate velit esse molestie consequat, vel illum dolore eu feugiat nulla facilisis at vero eros et accumsan et iusto odio dignissim qui blandit praesent luptatum zzril delenit augue duis dolore te feugait nulla facilisi. </w:t>
+      </w:r>
+    </w:p>
+    <w:p>
+      <w:pPr>
+        <w:rPr>
+          <w:lang w:val="en-US"/>
+        </w:rPr>
+      </w:pPr>
+    </w:p>
+    <w:p>
+      <w:pPr>
+        <w:rPr>
+          <w:lang w:val="en-US"/>
+        </w:rPr>
+      </w:pPr>
+      <w:r>
+        <w:rPr>
+          <w:lang w:val="en-US"/>
+        </w:rPr>
+        <w:t xml:space="preserve">Nam liber tempor cum soluta nobis eleifend option congue nihil imperdiet doming id quod mazim placerat facer possim assum. Lorem ipsum dolor sit amet, consectetuer adipiscing elit, sed diam nonummy nibh euismod tincidunt ut laoreet dolore magna aliquam erat volutpat. Ut wisi enim ad minim veniam, quis nostrud exerci tation ullamcorper suscipit lobortis nisl ut aliquip ex ea commodo consequat. </w:t>
+      </w:r>
+    </w:p>
+    <w:p>
+      <w:pPr>
+        <w:rPr>
+          <w:lang w:val="en-US"/>
+        </w:rPr>
+      </w:pPr>
+    </w:p>
+    <w:p>
+      <w:pPr>
+        <w:rPr>
+          <w:lang w:val="en-US"/>
+        </w:rPr>
+      </w:pPr>
+      <w:r>
+        <w:rPr>
+          <w:lang w:val="en-US"/>
+        </w:rPr>
+        <w:t xml:space="preserve">Duis autem vel eum iriure dolor in hendrerit in vulputate velit esse molestie consequat, vel illum dolore eu feugiat nulla facilisis. </w:t>
+      </w:r>
+    </w:p>
+    <w:p>
+      <w:pPr>
+        <w:rPr>
+          <w:lang w:val="en-US"/>
+        </w:rPr>
+      </w:pPr>
+    </w:p>
+    <w:p>
+      <w:pPr>
+        <w:rPr>
+          <w:lang w:val="en-US"/>
+        </w:rPr>
+      </w:pPr>
+      <w:r>
+        <w:rPr>
+          <w:lang w:val="en-US"/>
+        </w:rPr>
+        <w:t xml:space="preserve">At vero eos et accusam et justo duo dolores et ea rebum. Stet clita kasd gubergren, no sea takimata sanctus est Lorem ipsum dolor sit amet. Lorem ipsum dolor sit amet, consetetur sadipscing elitr, sed diam nonumy eirmod tempor invidunt ut labore et dolore magna aliquyam erat, sed diam voluptua. At vero eos et accusam et justo duo dolores et ea rebum. Stet clita kasd gubergren, no sea takimata sanctus est Lorem ipsum dolor sit amet. Lorem ipsum dolor sit amet, consetetur sadipscing elitr, </w:t>
+      </w:r>
+      <w:proofErr w:type="gramStart"/>
+      <w:r>
+        <w:rPr>
+          <w:lang w:val="en-US"/>
+        </w:rPr>
+        <w:t>At</w:t>
+      </w:r>
+      <w:proofErr w:type="gramEnd"/>
+      <w:r>
+        <w:rPr>
+          <w:lang w:val="en-US"/>
+        </w:rPr>
+        <w:t xml:space="preserve"> accusam aliquyam diam diam dolore dolores duo eirmod eos erat, et nonumy sed tempor et et invidunt justo labore Stet clita ea et gubergren, kasd magna no rebum. sanctus sea sed takimata ut vero voluptua. est Lorem ipsum dolor sit amet. Lorem ipsum dolor sit amet, consetetur sadipscing elitr, sed diam nonumy eirmod tempor invidunt ut labore et dolore magna aliquyam erat. </w:t>
+      </w:r>
+    </w:p>
+    <w:p>
+      <w:pPr>
+        <w:rPr>
+          <w:lang w:val="en-US"/>
+        </w:rPr>
+      </w:pPr>
+    </w:p>
+    <w:p>
+      <w:pPr>
+        <w:rPr>
+          <w:lang w:val="en-US"/>
+        </w:rPr>
+      </w:pPr>
+      <w:r>
+        <w:rPr>
+          <w:lang w:val="en-US"/>
+        </w:rPr>
+        <w:t xml:space="preserve">Consetetur sadipscing elitr, sed diam nonumy eirmod tempor invidunt ut labore et dolore magna aliquyam erat, sed diam voluptua. At vero eos et accusam et justo duo dolores et ea rebum. Stet clita kasd gubergren, no sea takimata sanctus est Lorem ipsum dolor sit amet. Lorem ipsum dolor sit amet, consetetur sadipscing elitr, sed diam nonumy eirmod tempor invidunt ut labore et dolore magna aliquyam erat, sed diam voluptua. At vero eos et accusam et justo duo dolores et ea rebum. Stet clita kasd gubergren, no sea takimata sanctus est Lorem ipsum dolor sit amet. Lorem ipsum dolor sit amet, consetetur sadipscing elitr, sed diam nonumy eirmod tempor invidunt ut labore et dolore magna aliquyam erat, sed diam voluptua. At vero eos et accusam et justo duo dolores et ea rebum. Stet clita kasd gubergren, no sea takimata sanctus. </w:t>
+      </w:r>
+    </w:p>
+    <w:p>
+      <w:pPr>
+        <w:rPr>
+          <w:lang w:val="en-US"/>
+        </w:rPr>
+      </w:pPr>
+    </w:p>
+    <w:p>
+      <w:pPr>
+        <w:rPr>
+          <w:lang w:val="en-US"/>
+        </w:rPr>
+      </w:pPr>
+      <w:r>
+        <w:rPr>
+          <w:lang w:val="en-US"/>
+        </w:rPr>
+        <w:t xml:space="preserve">Lorem ipsum dolor sit amet, consetetur sadipscing elitr, sed diam nonumy eirmod tempor invidunt ut labore et dolore magna aliquyam erat, sed diam voluptua. At vero eos et accusam et justo duo </w:t>
+      </w:r>
+      <w:r>
+        <w:rPr>
+          <w:lang w:val="en-US"/>
+        </w:rPr>
+        <w:lastRenderedPageBreak/>
+        <w:t xml:space="preserve">dolores et ea rebum. Stet clita kasd gubergren, no sea takimata sanctus est Lorem ipsum dolor sit amet. Lorem ipsum dolor sit amet, consetetur sadipscing elitr, sed diam nonumy eirmod tempor invidunt ut labore et dolore magna aliquyam erat, sed diam voluptua. At vero eos et accusam et justo duo dolores et ea rebum. Stet clita kasd gubergren, no sea takimata sanctus est Lorem ipsum dolor sit amet. Lorem ipsum dolor sit amet, consetetur sadipscing elitr, sed diam nonumy eirmod tempor invidunt ut labore et dolore magna aliquyam erat, sed diam voluptua. At vero eos et accusam et justo duo dolores et ea rebum. Stet clita kasd gubergren, no sea takimata sanctus est Lorem ipsum dolor sit amet. </w:t>
       </w:r>
     </w:p>
     <w:p>
@@ -120,27 +878,208 @@
         <w:rPr>
           <w:lang w:val="en-US"/>
         </w:rPr>
-        <w:t xml:space="preserve">At vero eos et accusam et justo duo dolores et ea rebum. Stet clita kasd gubergren, no sea takimata sanctus est Lorem ipsum dolor sit amet. Lorem ipsum dolor sit amet, consetetur sadipscing elitr, sed diam nonumy eirmod tempor invidunt ut labore et dolore magna aliquyam erat, sed diam voluptua. At vero eos et accusam et justo duo dolores et ea rebum. Stet clita kasd gubergren, no sea takimata sanctus est Lorem ipsum dolor sit amet. Lorem ipsum dolor sit amet, consetetur sadipscing elitr, At accusam aliquyam diam diam dolore dolores duo eirmod eos erat, et nonumy sed tempor et et invidunt justo labore Stet clita ea et gubergren, kasd magna no rebum. sanctus sea sed takimata ut vero voluptua. est Lorem ipsum dolor sit amet. Lorem ipsum dolor sit amet, consetetur sadipscing elitr, sed diam nonumy eirmod tempor invidunt ut labore et dolore magna aliquyam erat. </w:t>
-      </w:r>
-    </w:p>
-    <w:p>
-      <w:pPr>
-        <w:rPr>
-          <w:lang w:val="en-US"/>
-        </w:rPr>
-      </w:pPr>
-    </w:p>
-    <w:p>
-      <w:pPr>
-        <w:rPr>
-          <w:lang w:val="en-US"/>
-        </w:rPr>
-      </w:pPr>
+        <w:t xml:space="preserve">At vero eos et accusam et justo duo dolores et ea rebum. Stet clita kasd gubergren, no sea takimata sanctus est Lorem ipsum dolor sit amet. Lorem ipsum dolor sit amet, consetetur sadipscing elitr, sed diam nonumy eirmod tempor invidunt ut labore et dolore magna aliquyam erat, sed diam voluptua. At vero eos et accusam et justo duo dolores et ea rebum. Stet clita kasd gubergren, no sea takimata sanctus est Lorem ipsum dolor sit amet. Lorem ipsum dolor sit amet, consetetur sadipscing elitr, </w:t>
+      </w:r>
+      <w:proofErr w:type="gramStart"/>
+      <w:r>
+        <w:rPr>
+          <w:lang w:val="en-US"/>
+        </w:rPr>
+        <w:t>At</w:t>
+      </w:r>
+      <w:proofErr w:type="gramEnd"/>
+      <w:r>
+        <w:rPr>
+          <w:lang w:val="en-US"/>
+        </w:rPr>
+        <w:t xml:space="preserve"> accusam aliquyam diam diam dolore dolores duo eirmod eos erat, et nonumy sed tempor et et invidunt justo labore Stet clita ea et gubergren, kasd magna no rebum. sanctus sea sed takimata ut vero voluptua. est Lorem ipsum dolor sit amet. Lorem ipsum dolor sit amet, consetetur sadipscing elitr, sed diam nonumy eirmod tempor invidunt ut labore et dolore magna aliquyam erat. </w:t>
+      </w:r>
+    </w:p>
+    <w:p>
+      <w:pPr>
+        <w:rPr>
+          <w:lang w:val="en-US"/>
+        </w:rPr>
+      </w:pPr>
+    </w:p>
+    <w:p>
+      <w:pPr>
+        <w:rPr>
+          <w:lang w:val="en-US"/>
+        </w:rPr>
+      </w:pPr>
+      <w:r>
+        <w:rPr>
+          <w:lang w:val="en-US"/>
+        </w:rPr>
+        <w:t xml:space="preserve">Consetetur sadipscing elitr, sed diam nonumy eirmod tempor invidunt ut labore et dolore magna aliquyam erat, sed diam voluptua. At vero eos et accusam et justo duo dolores et ea rebum. Stet clita kasd gubergren, no sea takimata sanctus est Lorem ipsum dolor sit amet. Lorem ipsum dolor sit </w:t>
+      </w:r>
       <w:r>
         <w:rPr>
           <w:lang w:val="en-US"/>
         </w:rPr>
         <w:lastRenderedPageBreak/>
+        <w:t xml:space="preserve">amet, consetetur sadipscing elitr, sed diam nonumy eirmod tempor invidunt ut labore et dolore magna aliquyam erat, sed diam voluptua. At vero eos et accusam et justo duo dolores et ea rebum. Stet clita kasd gubergren, no sea takimata sanctus est Lorem ipsum dolor sit amet. Lorem ipsum dolor sit amet, consetetur sadipscing elitr, sed diam nonumy eirmod tempor invidunt ut labore et dolore magna aliquyam erat, sed diam voluptua. At vero eos et accusam et justo duo dolores et ea rebum. Stet clita kasd gubergren, no sea takimata sanctus. </w:t>
+      </w:r>
+    </w:p>
+    <w:p>
+      <w:pPr>
+        <w:rPr>
+          <w:lang w:val="en-US"/>
+        </w:rPr>
+      </w:pPr>
+    </w:p>
+    <w:p>
+      <w:pPr>
+        <w:rPr>
+          <w:lang w:val="en-US"/>
+        </w:rPr>
+      </w:pPr>
+      <w:r>
+        <w:rPr>
+          <w:lang w:val="en-US"/>
+        </w:rPr>
+        <w:t xml:space="preserve">Lorem ipsum dolor sit amet, consetetur sadipscing elitr, sed diam nonumy eirmod tempor invidunt ut labore et dolore magna aliquyam erat, sed diam voluptua. At vero eos et accusam et justo duo dolores et ea rebum. Stet clita kasd gubergren, no sea takimata sanctus est Lorem ipsum dolor sit amet. Lorem ipsum dolor sit amet, consetetur sadipscing elitr, sed diam nonumy eirmod tempor invidunt ut labore et dolore magna aliquyam erat, sed diam voluptua. At vero eos et accusam et justo duo dolores et ea rebum. Stet clita kasd gubergren, no sea takimata sanctus est Lorem ipsum dolor sit amet. Lorem ipsum dolor sit amet, consetetur sadipscing elitr, sed diam nonumy eirmod tempor invidunt ut labore et dolore magna aliquyam erat, sed diam voluptua. At vero eos et accusam et justo duo dolores et ea rebum. Stet clita kasd gubergren, no sea takimata sanctus est Lorem ipsum dolor sit amet. </w:t>
+      </w:r>
+    </w:p>
+    <w:p>
+      <w:pPr>
+        <w:rPr>
+          <w:lang w:val="en-US"/>
+        </w:rPr>
+      </w:pPr>
+    </w:p>
+    <w:p>
+      <w:pPr>
+        <w:rPr>
+          <w:lang w:val="en-US"/>
+        </w:rPr>
+      </w:pPr>
+      <w:r>
+        <w:rPr>
+          <w:lang w:val="en-US"/>
+        </w:rPr>
+        <w:t xml:space="preserve">Duis autem vel eum iriure dolor in hendrerit in vulputate velit esse molestie consequat, vel illum dolore eu feugiat nulla facilisis at vero eros et accumsan et iusto odio dignissim qui blandit praesent luptatum zzril delenit augue duis dolore te feugait nulla facilisi. Lorem ipsum dolor sit amet, consectetuer adipiscing elit, sed diam nonummy nibh euismod tincidunt ut laoreet dolore magna aliquam erat volutpat. </w:t>
+      </w:r>
+    </w:p>
+    <w:p>
+      <w:pPr>
+        <w:rPr>
+          <w:lang w:val="en-US"/>
+        </w:rPr>
+      </w:pPr>
+    </w:p>
+    <w:p>
+      <w:pPr>
+        <w:rPr>
+          <w:lang w:val="en-US"/>
+        </w:rPr>
+      </w:pPr>
+      <w:r>
+        <w:rPr>
+          <w:lang w:val="en-US"/>
+        </w:rPr>
+        <w:t xml:space="preserve">Ut wisi enim ad minim veniam, quis nostrud exerci tation ullamcorper suscipit lobortis nisl ut aliquip ex ea commodo consequat. Duis autem vel eum iriure dolor in hendrerit in vulputate velit esse molestie consequat, vel illum dolore eu feugiat nulla facilisis at vero eros et accumsan et iusto odio dignissim qui blandit praesent luptatum zzril delenit augue duis dolore te feugait nulla facilisi. </w:t>
+      </w:r>
+    </w:p>
+    <w:p>
+      <w:pPr>
+        <w:rPr>
+          <w:lang w:val="en-US"/>
+        </w:rPr>
+      </w:pPr>
+    </w:p>
+    <w:p>
+      <w:pPr>
+        <w:rPr>
+          <w:lang w:val="en-US"/>
+        </w:rPr>
+      </w:pPr>
+      <w:r>
+        <w:rPr>
+          <w:lang w:val="en-US"/>
+        </w:rPr>
+        <w:t xml:space="preserve">Nam liber tempor cum soluta nobis eleifend option congue nihil imperdiet doming id quod mazim placerat facer possim assum. Lorem ipsum dolor sit amet, consectetuer adipiscing elit, sed diam nonummy nibh euismod tincidunt ut laoreet dolore magna aliquam erat volutpat. Ut wisi enim ad minim veniam, quis nostrud exerci tation ullamcorper suscipit lobortis nisl ut aliquip ex ea commodo consequat. </w:t>
+      </w:r>
+    </w:p>
+    <w:p>
+      <w:pPr>
+        <w:rPr>
+          <w:lang w:val="en-US"/>
+        </w:rPr>
+      </w:pPr>
+    </w:p>
+    <w:p>
+      <w:pPr>
+        <w:rPr>
+          <w:lang w:val="en-US"/>
+        </w:rPr>
+      </w:pPr>
+      <w:r>
+        <w:rPr>
+          <w:lang w:val="en-US"/>
+        </w:rPr>
+        <w:t xml:space="preserve">Duis autem vel eum iriure dolor in hendrerit in vulputate velit esse molestie consequat, vel illum dolore eu feugiat nulla facilisis. </w:t>
+      </w:r>
+    </w:p>
+    <w:p>
+      <w:pPr>
+        <w:rPr>
+          <w:lang w:val="en-US"/>
+        </w:rPr>
+      </w:pPr>
+    </w:p>
+    <w:p>
+      <w:pPr>
+        <w:rPr>
+          <w:lang w:val="en-US"/>
+        </w:rPr>
+      </w:pPr>
+      <w:r>
+        <w:rPr>
+          <w:lang w:val="en-US"/>
+        </w:rPr>
+        <w:t xml:space="preserve">At vero eos et accusam et justo duo dolores et ea rebum. Stet clita kasd gubergren, no sea takimata sanctus est Lorem ipsum dolor sit amet. Lorem ipsum dolor sit amet, consetetur sadipscing elitr, sed diam nonumy eirmod tempor invidunt ut labore et dolore magna aliquyam erat, sed diam voluptua. At vero eos et accusam et justo duo dolores et ea rebum. Stet clita kasd gubergren, no sea takimata </w:t>
+      </w:r>
+      <w:r>
+        <w:rPr>
+          <w:lang w:val="en-US"/>
+        </w:rPr>
+        <w:lastRenderedPageBreak/>
+        <w:t xml:space="preserve">sanctus est Lorem ipsum dolor sit amet. Lorem ipsum dolor sit amet, consetetur sadipscing elitr, </w:t>
+      </w:r>
+      <w:proofErr w:type="gramStart"/>
+      <w:r>
+        <w:rPr>
+          <w:lang w:val="en-US"/>
+        </w:rPr>
+        <w:t>At</w:t>
+      </w:r>
+      <w:proofErr w:type="gramEnd"/>
+      <w:r>
+        <w:rPr>
+          <w:lang w:val="en-US"/>
+        </w:rPr>
+        <w:t xml:space="preserve"> accusam aliquyam diam diam dolore dolores duo eirmod eos erat, et nonumy sed tempor et et invidunt justo labore Stet clita ea et gubergren, kasd magna no rebum. sanctus sea sed takimata ut vero voluptua. est Lorem ipsum dolor sit amet. Lorem ipsum dolor sit amet, consetetur sadipscing elitr, sed diam nonumy eirmod tempor invidunt ut labore et dolore magna aliquyam erat. </w:t>
+      </w:r>
+    </w:p>
+    <w:p>
+      <w:pPr>
+        <w:rPr>
+          <w:lang w:val="en-US"/>
+        </w:rPr>
+      </w:pPr>
+    </w:p>
+    <w:p>
+      <w:pPr>
+        <w:rPr>
+          <w:lang w:val="en-US"/>
+        </w:rPr>
+      </w:pPr>
+      <w:r>
+        <w:rPr>
+          <w:lang w:val="en-US"/>
+        </w:rPr>
         <w:t xml:space="preserve">Consetetur sadipscing elitr, sed diam nonumy eirmod tempor invidunt ut labore et dolore magna aliquyam erat, sed diam voluptua. At vero eos et accusam et justo duo dolores et ea rebum. Stet clita kasd gubergren, no sea takimata sanctus est Lorem ipsum dolor sit amet. Lorem ipsum dolor sit amet, consetetur sadipscing elitr, sed diam nonumy eirmod tempor invidunt ut labore et dolore magna aliquyam erat, sed diam voluptua. At vero eos et accusam et justo duo dolores et ea rebum. Stet clita kasd gubergren, no sea takimata sanctus est Lorem ipsum dolor sit amet. Lorem ipsum dolor sit amet, consetetur sadipscing elitr, sed diam nonumy eirmod tempor invidunt ut labore et dolore magna aliquyam erat, sed diam voluptua. At vero eos et accusam et justo duo dolores et ea rebum. Stet clita kasd gubergren, no sea takimata sanctus. </w:t>
       </w:r>
     </w:p>
@@ -261,738 +1200,21 @@
         <w:rPr>
           <w:lang w:val="en-US"/>
         </w:rPr>
-        <w:lastRenderedPageBreak/>
-        <w:t xml:space="preserve">At vero eos et accusam et justo duo dolores et ea rebum. Stet clita kasd gubergren, no sea takimata sanctus est Lorem ipsum dolor sit amet. Lorem ipsum dolor sit amet, consetetur sadipscing elitr, sed diam nonumy eirmod tempor invidunt ut labore et dolore magna aliquyam erat, sed diam voluptua. At vero eos et accusam et justo duo dolores et ea rebum. Stet clita kasd gubergren, no sea takimata sanctus est Lorem ipsum dolor sit amet. Lorem ipsum dolor sit amet, consetetur sadipscing elitr, At accusam aliquyam diam diam dolore dolores duo eirmod eos erat, et nonumy sed tempor et et invidunt justo labore Stet clita ea et gubergren, kasd magna no rebum. sanctus sea sed takimata ut vero voluptua. est Lorem ipsum dolor sit amet. Lorem ipsum dolor sit amet, consetetur sadipscing elitr, sed diam nonumy eirmod tempor invidunt ut labore et dolore magna aliquyam erat. </w:t>
-      </w:r>
-    </w:p>
-    <w:p>
-      <w:pPr>
-        <w:rPr>
-          <w:lang w:val="en-US"/>
-        </w:rPr>
-      </w:pPr>
-    </w:p>
-    <w:p>
-      <w:pPr>
-        <w:rPr>
-          <w:lang w:val="en-US"/>
-        </w:rPr>
-      </w:pPr>
-      <w:r>
-        <w:rPr>
-          <w:lang w:val="en-US"/>
-        </w:rPr>
-        <w:t xml:space="preserve">Consetetur sadipscing elitr, sed diam nonumy eirmod tempor invidunt ut labore et dolore magna aliquyam erat, sed diam voluptua. At vero eos et accusam et justo duo dolores et ea rebum. Stet clita kasd gubergren, no sea takimata sanctus est Lorem ipsum dolor sit amet. Lorem ipsum dolor sit amet, consetetur sadipscing elitr, sed diam nonumy eirmod tempor invidunt ut labore et dolore magna aliquyam erat, sed diam voluptua. At vero eos et accusam et justo duo dolores et ea rebum. Stet clita kasd gubergren, no sea takimata sanctus est Lorem ipsum dolor sit amet. Lorem ipsum dolor sit amet, consetetur sadipscing elitr, sed diam nonumy eirmod tempor invidunt ut labore et dolore magna aliquyam erat, sed diam voluptua. At vero eos et accusam et justo duo dolores et ea rebum. Stet clita kasd gubergren, no sea takimata sanctus. </w:t>
-      </w:r>
-    </w:p>
-    <w:p>
-      <w:pPr>
-        <w:rPr>
-          <w:lang w:val="en-US"/>
-        </w:rPr>
-      </w:pPr>
-    </w:p>
-    <w:p>
-      <w:pPr>
-        <w:rPr>
-          <w:lang w:val="en-US"/>
-        </w:rPr>
-      </w:pPr>
-      <w:r>
-        <w:rPr>
-          <w:lang w:val="en-US"/>
-        </w:rPr>
-        <w:t xml:space="preserve">Lorem ipsum dolor sit amet, consetetur sadipscing elitr, sed diam nonumy eirmod tempor invidunt ut labore et dolore magna aliquyam erat, sed diam voluptua. At vero eos et accusam et justo duo dolores et ea rebum. Stet clita kasd gubergren, no sea takimata sanctus est Lorem ipsum dolor sit amet. Lorem ipsum dolor sit amet, consetetur sadipscing elitr, sed diam nonumy eirmod tempor invidunt ut labore et dolore magna aliquyam erat, sed diam voluptua. At vero eos et accusam et justo duo dolores et ea rebum. Stet clita kasd gubergren, no sea takimata sanctus est Lorem ipsum dolor sit amet. Lorem ipsum dolor sit amet, consetetur sadipscing elitr, sed diam nonumy eirmod tempor invidunt ut labore et dolore magna aliquyam erat, sed diam voluptua. At vero eos et accusam et justo duo dolores et ea rebum. Stet clita kasd gubergren, no sea takimata sanctus est Lorem ipsum dolor sit amet. </w:t>
-      </w:r>
-    </w:p>
-    <w:p>
-      <w:pPr>
-        <w:rPr>
-          <w:lang w:val="en-US"/>
-        </w:rPr>
-      </w:pPr>
-    </w:p>
-    <w:p>
-      <w:pPr>
-        <w:rPr>
-          <w:lang w:val="en-US"/>
-        </w:rPr>
-      </w:pPr>
-      <w:r>
-        <w:rPr>
-          <w:lang w:val="en-US"/>
-        </w:rPr>
-        <w:t xml:space="preserve">Duis autem vel eum iriure dolor in hendrerit in vulputate velit esse molestie consequat, vel illum dolore eu feugiat nulla facilisis at vero eros et accumsan et iusto odio dignissim qui blandit praesent luptatum zzril delenit augue duis dolore te feugait nulla facilisi. Lorem ipsum dolor sit amet, consectetuer adipiscing elit, sed diam nonummy nibh euismod tincidunt ut laoreet dolore magna aliquam erat volutpat. </w:t>
-      </w:r>
-    </w:p>
-    <w:p>
-      <w:pPr>
-        <w:rPr>
-          <w:lang w:val="en-US"/>
-        </w:rPr>
-      </w:pPr>
-    </w:p>
-    <w:p>
-      <w:pPr>
-        <w:rPr>
-          <w:lang w:val="en-US"/>
-        </w:rPr>
-      </w:pPr>
-      <w:r>
-        <w:rPr>
-          <w:lang w:val="en-US"/>
-        </w:rPr>
-        <w:t xml:space="preserve">Ut wisi enim ad minim veniam, quis nostrud exerci tation ullamcorper suscipit lobortis nisl ut aliquip ex ea commodo consequat. Duis autem vel eum iriure dolor in hendrerit in vulputate velit esse molestie consequat, vel illum dolore eu feugiat nulla facilisis at vero eros et accumsan et iusto odio dignissim qui blandit praesent luptatum zzril delenit augue duis dolore te feugait nulla facilisi. </w:t>
-      </w:r>
-    </w:p>
-    <w:p>
-      <w:pPr>
-        <w:rPr>
-          <w:lang w:val="en-US"/>
-        </w:rPr>
-      </w:pPr>
-    </w:p>
-    <w:p>
-      <w:pPr>
-        <w:rPr>
-          <w:lang w:val="en-US"/>
-        </w:rPr>
-      </w:pPr>
-      <w:r>
-        <w:rPr>
-          <w:lang w:val="en-US"/>
-        </w:rPr>
-        <w:lastRenderedPageBreak/>
-        <w:t xml:space="preserve">Nam liber tempor cum soluta nobis eleifend option congue nihil imperdiet doming id quod mazim placerat facer possim assum. Lorem ipsum dolor sit amet, consectetuer adipiscing elit, sed diam nonummy nibh euismod tincidunt ut laoreet dolore magna aliquam erat volutpat. Ut wisi enim ad minim veniam, quis nostrud exerci tation ullamcorper suscipit lobortis nisl ut aliquip ex ea commodo consequat. </w:t>
-      </w:r>
-    </w:p>
-    <w:p>
-      <w:pPr>
-        <w:rPr>
-          <w:lang w:val="en-US"/>
-        </w:rPr>
-      </w:pPr>
-    </w:p>
-    <w:p>
-      <w:pPr>
-        <w:rPr>
-          <w:lang w:val="en-US"/>
-        </w:rPr>
-      </w:pPr>
-      <w:r>
-        <w:rPr>
-          <w:lang w:val="en-US"/>
-        </w:rPr>
-        <w:t xml:space="preserve">Duis autem vel eum iriure dolor in hendrerit in vulputate velit esse molestie consequat, vel illum dolore eu feugiat nulla facilisis. </w:t>
-      </w:r>
-    </w:p>
-    <w:p>
-      <w:pPr>
-        <w:rPr>
-          <w:lang w:val="en-US"/>
-        </w:rPr>
-      </w:pPr>
-    </w:p>
-    <w:p>
-      <w:pPr>
-        <w:rPr>
-          <w:lang w:val="en-US"/>
-        </w:rPr>
-      </w:pPr>
-      <w:r>
-        <w:rPr>
-          <w:lang w:val="en-US"/>
-        </w:rPr>
-        <w:t xml:space="preserve">At vero eos et accusam et justo duo dolores et ea rebum. Stet clita kasd gubergren, no sea takimata sanctus est Lorem ipsum dolor sit amet. Lorem ipsum dolor sit amet, consetetur sadipscing elitr, sed diam nonumy eirmod tempor invidunt ut labore et dolore magna aliquyam erat, sed diam voluptua. At vero eos et accusam et justo duo dolores et ea rebum. Stet clita kasd gubergren, no sea takimata sanctus est Lorem ipsum dolor sit amet. Lorem ipsum dolor sit amet, consetetur sadipscing elitr, At accusam aliquyam diam diam dolore dolores duo eirmod eos erat, et nonumy sed tempor et et invidunt justo labore Stet clita ea et gubergren, kasd magna no rebum. sanctus sea sed takimata ut vero voluptua. est Lorem ipsum dolor sit amet. Lorem ipsum dolor sit amet, consetetur sadipscing elitr, sed diam nonumy eirmod tempor invidunt ut labore et dolore magna aliquyam erat. </w:t>
-      </w:r>
-    </w:p>
-    <w:p>
-      <w:pPr>
-        <w:rPr>
-          <w:lang w:val="en-US"/>
-        </w:rPr>
-      </w:pPr>
-    </w:p>
-    <w:p>
-      <w:pPr>
-        <w:rPr>
-          <w:lang w:val="en-US"/>
-        </w:rPr>
-      </w:pPr>
-      <w:r>
-        <w:rPr>
-          <w:lang w:val="en-US"/>
-        </w:rPr>
-        <w:t xml:space="preserve">Consetetur sadipscing elitr, sed diam nonumy eirmod tempor invidunt ut labore et dolore magna aliquyam erat, sed diam voluptua. At vero eos et accusam et justo duo dolores et ea rebum. Stet clita kasd gubergren, no sea takimata sanctus est Lorem ipsum dolor sit amet. Lorem ipsum dolor sit amet, consetetur sadipscing elitr, sed diam nonumy eirmod tempor invidunt ut labore et dolore magna aliquyam erat, sed diam voluptua. At vero eos et accusam et justo duo dolores et ea rebum. Stet clita kasd gubergren, no sea takimata sanctus est Lorem ipsum dolor sit amet. Lorem ipsum dolor sit amet, consetetur sadipscing elitr, sed diam nonumy eirmod tempor invidunt ut labore et dolore magna aliquyam erat, sed diam voluptua. At vero eos et accusam et justo duo dolores et ea rebum. Stet clita kasd gubergren, no sea takimata sanctus. </w:t>
-      </w:r>
-    </w:p>
-    <w:p>
-      <w:pPr>
-        <w:rPr>
-          <w:lang w:val="en-US"/>
-        </w:rPr>
-      </w:pPr>
-    </w:p>
-    <w:p>
-      <w:pPr>
-        <w:rPr>
-          <w:lang w:val="en-US"/>
-        </w:rPr>
-      </w:pPr>
-      <w:r>
-        <w:rPr>
-          <w:lang w:val="en-US"/>
-        </w:rPr>
-        <w:t xml:space="preserve">Lorem ipsum dolor sit amet, consetetur sadipscing elitr, sed diam nonumy eirmod tempor invidunt ut labore et dolore magna aliquyam erat, sed diam voluptua. At vero eos et accusam et justo duo dolores et ea rebum. Stet clita kasd gubergren, no sea takimata sanctus est Lorem ipsum dolor sit amet. Lorem ipsum dolor sit amet, consetetur sadipscing elitr, sed diam nonumy eirmod tempor invidunt ut labore et dolore magna aliquyam erat, sed diam voluptua. At vero eos et accusam et justo duo dolores et ea rebum. Stet clita kasd gubergren, no sea takimata sanctus est Lorem ipsum dolor sit amet. Lorem ipsum dolor sit amet, consetetur sadipscing elitr, sed diam nonumy eirmod tempor invidunt ut labore et dolore magna aliquyam erat, sed diam voluptua. At vero eos et accusam et justo duo dolores et ea rebum. Stet clita kasd gubergren, no sea takimata sanctus est Lorem ipsum dolor sit amet. </w:t>
-      </w:r>
-    </w:p>
-    <w:p>
-      <w:pPr>
-        <w:rPr>
-          <w:lang w:val="en-US"/>
-        </w:rPr>
-      </w:pPr>
-    </w:p>
-    <w:p>
-      <w:pPr>
-        <w:rPr>
-          <w:lang w:val="en-US"/>
-        </w:rPr>
-      </w:pPr>
-      <w:r>
-        <w:rPr>
-          <w:lang w:val="en-US"/>
-        </w:rPr>
-        <w:t xml:space="preserve">Duis autem vel eum iriure dolor in hendrerit in vulputate velit esse molestie consequat, vel illum dolore eu feugiat nulla facilisis at vero eros et accumsan et iusto odio dignissim qui blandit praesent luptatum zzril delenit augue duis dolore te feugait nulla facilisi. Lorem ipsum dolor sit amet, </w:t>
-      </w:r>
-      <w:r>
-        <w:rPr>
-          <w:lang w:val="en-US"/>
-        </w:rPr>
-        <w:lastRenderedPageBreak/>
-        <w:t xml:space="preserve">consectetuer adipiscing elit, sed diam nonummy nibh euismod tincidunt ut laoreet dolore magna aliquam erat volutpat. </w:t>
-      </w:r>
-    </w:p>
-    <w:p>
-      <w:pPr>
-        <w:rPr>
-          <w:lang w:val="en-US"/>
-        </w:rPr>
-      </w:pPr>
-    </w:p>
-    <w:p>
-      <w:pPr>
-        <w:rPr>
-          <w:lang w:val="en-US"/>
-        </w:rPr>
-      </w:pPr>
-      <w:r>
-        <w:rPr>
-          <w:lang w:val="en-US"/>
-        </w:rPr>
-        <w:t xml:space="preserve">Ut wisi enim ad minim veniam, quis nostrud exerci tation ullamcorper suscipit lobortis nisl ut aliquip ex ea commodo consequat. Duis autem vel eum iriure dolor in hendrerit in vulputate velit esse molestie consequat, vel illum dolore eu feugiat nulla facilisis at vero eros et accumsan et iusto odio dignissim qui blandit praesent luptatum zzril delenit augue duis dolore te feugait nulla facilisi. </w:t>
-      </w:r>
-    </w:p>
-    <w:p>
-      <w:pPr>
-        <w:rPr>
-          <w:lang w:val="en-US"/>
-        </w:rPr>
-      </w:pPr>
-    </w:p>
-    <w:p>
-      <w:pPr>
-        <w:rPr>
-          <w:lang w:val="en-US"/>
-        </w:rPr>
-      </w:pPr>
-      <w:r>
-        <w:rPr>
-          <w:lang w:val="en-US"/>
-        </w:rPr>
-        <w:t xml:space="preserve">Nam liber tempor cum soluta nobis eleifend option congue nihil imperdiet doming id quod mazim placerat facer possim assum. Lorem ipsum dolor sit amet, consectetuer adipiscing elit, sed diam nonummy nibh euismod tincidunt ut laoreet dolore magna aliquam erat volutpat. Ut wisi enim ad minim veniam, quis nostrud exerci tation ullamcorper suscipit lobortis nisl ut aliquip ex ea commodo consequat. </w:t>
-      </w:r>
-    </w:p>
-    <w:p>
-      <w:pPr>
-        <w:rPr>
-          <w:lang w:val="en-US"/>
-        </w:rPr>
-      </w:pPr>
-    </w:p>
-    <w:p>
-      <w:pPr>
-        <w:rPr>
-          <w:lang w:val="en-US"/>
-        </w:rPr>
-      </w:pPr>
-      <w:r>
-        <w:rPr>
-          <w:lang w:val="en-US"/>
-        </w:rPr>
-        <w:t xml:space="preserve">Duis autem vel eum iriure dolor in hendrerit in vulputate velit esse molestie consequat, vel illum dolore eu feugiat nulla facilisis. </w:t>
-      </w:r>
-    </w:p>
-    <w:p>
-      <w:pPr>
-        <w:rPr>
-          <w:lang w:val="en-US"/>
-        </w:rPr>
-      </w:pPr>
-    </w:p>
-    <w:p>
-      <w:pPr>
-        <w:rPr>
-          <w:lang w:val="en-US"/>
-        </w:rPr>
-      </w:pPr>
-      <w:r>
-        <w:rPr>
-          <w:lang w:val="en-US"/>
-        </w:rPr>
-        <w:t xml:space="preserve">At vero eos et accusam et justo duo dolores et ea rebum. Stet clita kasd gubergren, no sea takimata sanctus est Lorem ipsum dolor sit amet. Lorem ipsum dolor sit amet, consetetur sadipscing elitr, sed diam nonumy eirmod tempor invidunt ut labore et dolore magna aliquyam erat, sed diam voluptua. At vero eos et accusam et justo duo dolores et ea rebum. Stet clita kasd gubergren, no sea takimata sanctus est Lorem ipsum dolor sit amet. Lorem ipsum dolor sit amet, consetetur sadipscing elitr, At accusam aliquyam diam diam dolore dolores duo eirmod eos erat, et nonumy sed tempor et et invidunt justo labore Stet clita ea et gubergren, kasd magna no rebum. sanctus sea sed takimata ut vero voluptua. est Lorem ipsum dolor sit amet. Lorem ipsum dolor sit amet, consetetur sadipscing elitr, sed diam nonumy eirmod tempor invidunt ut labore et dolore magna aliquyam erat. </w:t>
-      </w:r>
-    </w:p>
-    <w:p>
-      <w:pPr>
-        <w:rPr>
-          <w:lang w:val="en-US"/>
-        </w:rPr>
-      </w:pPr>
-    </w:p>
-    <w:p>
-      <w:pPr>
-        <w:rPr>
-          <w:lang w:val="en-US"/>
-        </w:rPr>
-      </w:pPr>
-      <w:r>
-        <w:rPr>
-          <w:lang w:val="en-US"/>
-        </w:rPr>
-        <w:t xml:space="preserve">Consetetur sadipscing elitr, sed diam nonumy eirmod tempor invidunt ut labore et dolore magna aliquyam erat, sed diam voluptua. At vero eos et accusam et justo duo dolores et ea rebum. Stet clita kasd gubergren, no sea takimata sanctus est Lorem ipsum dolor sit amet. Lorem ipsum dolor sit amet, consetetur sadipscing elitr, sed diam nonumy eirmod tempor invidunt ut labore et dolore magna aliquyam erat, sed diam voluptua. At vero eos et accusam et justo duo dolores et ea rebum. Stet clita kasd gubergren, no sea takimata sanctus est Lorem ipsum dolor sit amet. Lorem ipsum dolor sit amet, consetetur sadipscing elitr, sed diam nonumy eirmod tempor invidunt ut labore et dolore magna aliquyam erat, sed diam voluptua. At vero eos et accusam et justo duo dolores et ea rebum. Stet clita kasd gubergren, no sea takimata sanctus. </w:t>
-      </w:r>
-    </w:p>
-    <w:p>
-      <w:pPr>
-        <w:rPr>
-          <w:lang w:val="en-US"/>
-        </w:rPr>
-      </w:pPr>
-    </w:p>
-    <w:p>
-      <w:pPr>
-        <w:rPr>
-          <w:lang w:val="en-US"/>
-        </w:rPr>
-      </w:pPr>
-      <w:r>
-        <w:rPr>
-          <w:lang w:val="en-US"/>
-        </w:rPr>
-        <w:t xml:space="preserve">Lorem ipsum dolor sit amet, consetetur sadipscing elitr, sed diam nonumy eirmod tempor invidunt ut labore et dolore magna aliquyam erat, sed diam voluptua. At vero eos et accusam et justo duo dolores et ea rebum. Stet clita kasd gubergren, no sea takimata sanctus est Lorem ipsum dolor sit amet. Lorem ipsum dolor sit amet, consetetur sadipscing elitr, sed diam nonumy eirmod tempor invidunt ut labore et dolore magna aliquyam erat, sed diam voluptua. At vero eos et accusam et justo </w:t>
-      </w:r>
-      <w:r>
-        <w:rPr>
-          <w:lang w:val="en-US"/>
-        </w:rPr>
-        <w:lastRenderedPageBreak/>
-        <w:t xml:space="preserve">duo dolores et ea rebum. Stet clita kasd gubergren, no sea takimata sanctus est Lorem ipsum dolor sit amet. Lorem ipsum dolor sit amet, consetetur sadipscing elitr, sed diam nonumy eirmod tempor invidunt ut labore et dolore magna aliquyam erat, sed diam voluptua. At vero eos et accusam et justo duo dolores et ea rebum. Stet clita kasd gubergren, no sea takimata sanctus est Lorem ipsum dolor sit amet. </w:t>
-      </w:r>
-    </w:p>
-    <w:p>
-      <w:pPr>
-        <w:rPr>
-          <w:lang w:val="en-US"/>
-        </w:rPr>
-      </w:pPr>
-    </w:p>
-    <w:p>
-      <w:pPr>
-        <w:rPr>
-          <w:lang w:val="en-US"/>
-        </w:rPr>
-      </w:pPr>
-      <w:r>
-        <w:rPr>
-          <w:lang w:val="en-US"/>
-        </w:rPr>
-        <w:t xml:space="preserve">Duis autem vel eum iriure dolor in hendrerit in vulputate velit esse molestie consequat, vel illum dolore eu feugiat nulla facilisis at vero eros et accumsan et iusto odio dignissim qui blandit praesent luptatum zzril delenit augue duis dolore te feugait nulla facilisi. Lorem ipsum dolor sit amet, consectetuer adipiscing elit, sed diam nonummy nibh euismod tincidunt ut laoreet dolore magna aliquam erat volutpat. </w:t>
-      </w:r>
-    </w:p>
-    <w:p>
-      <w:pPr>
-        <w:rPr>
-          <w:lang w:val="en-US"/>
-        </w:rPr>
-      </w:pPr>
-    </w:p>
-    <w:p>
-      <w:pPr>
-        <w:rPr>
-          <w:lang w:val="en-US"/>
-        </w:rPr>
-      </w:pPr>
-      <w:r>
-        <w:rPr>
-          <w:lang w:val="en-US"/>
-        </w:rPr>
-        <w:t xml:space="preserve">Ut wisi enim ad minim veniam, quis nostrud exerci tation ullamcorper suscipit lobortis nisl ut aliquip ex ea commodo consequat. Duis autem vel eum iriure dolor in hendrerit in vulputate velit esse molestie consequat, vel illum dolore eu feugiat nulla facilisis at vero eros et accumsan et iusto odio dignissim qui blandit praesent luptatum zzril delenit augue duis dolore te feugait nulla facilisi. </w:t>
-      </w:r>
-    </w:p>
-    <w:p>
-      <w:pPr>
-        <w:rPr>
-          <w:lang w:val="en-US"/>
-        </w:rPr>
-      </w:pPr>
-    </w:p>
-    <w:p>
-      <w:pPr>
-        <w:rPr>
-          <w:lang w:val="en-US"/>
-        </w:rPr>
-      </w:pPr>
-      <w:r>
-        <w:rPr>
-          <w:lang w:val="en-US"/>
-        </w:rPr>
-        <w:t xml:space="preserve">Nam liber tempor cum soluta nobis eleifend option congue nihil imperdiet doming id quod mazim placerat facer possim assum. Lorem ipsum dolor sit amet, consectetuer adipiscing elit, sed diam nonummy nibh euismod tincidunt ut laoreet dolore magna aliquam erat volutpat. Ut wisi enim ad minim veniam, quis nostrud exerci tation ullamcorper suscipit lobortis nisl ut aliquip ex ea commodo consequat. </w:t>
-      </w:r>
-    </w:p>
-    <w:p>
-      <w:pPr>
-        <w:rPr>
-          <w:lang w:val="en-US"/>
-        </w:rPr>
-      </w:pPr>
-    </w:p>
-    <w:p>
-      <w:pPr>
-        <w:rPr>
-          <w:lang w:val="en-US"/>
-        </w:rPr>
-      </w:pPr>
-      <w:r>
-        <w:rPr>
-          <w:lang w:val="en-US"/>
-        </w:rPr>
-        <w:t xml:space="preserve">Duis autem vel eum iriure dolor in hendrerit in vulputate velit esse molestie consequat, vel illum dolore eu feugiat nulla facilisis. </w:t>
-      </w:r>
-    </w:p>
-    <w:p>
-      <w:pPr>
-        <w:rPr>
-          <w:lang w:val="en-US"/>
-        </w:rPr>
-      </w:pPr>
-    </w:p>
-    <w:p>
-      <w:pPr>
-        <w:rPr>
-          <w:lang w:val="en-US"/>
-        </w:rPr>
-      </w:pPr>
-      <w:r>
-        <w:rPr>
-          <w:lang w:val="en-US"/>
-        </w:rPr>
-        <w:t xml:space="preserve">At vero eos et accusam et justo duo dolores et ea rebum. Stet clita kasd gubergren, no sea takimata sanctus est Lorem ipsum dolor sit amet. Lorem ipsum dolor sit amet, consetetur sadipscing elitr, sed diam nonumy eirmod tempor invidunt ut labore et dolore magna aliquyam erat, sed diam voluptua. At vero eos et accusam et justo duo dolores et ea rebum. Stet clita kasd gubergren, no sea takimata sanctus est Lorem ipsum dolor sit amet. Lorem ipsum dolor sit amet, consetetur sadipscing elitr, At accusam aliquyam diam diam dolore dolores duo eirmod eos erat, et nonumy sed tempor et et invidunt justo labore Stet clita ea et gubergren, kasd magna no rebum. sanctus sea sed takimata ut vero voluptua. est Lorem ipsum dolor sit amet. Lorem ipsum dolor sit amet, consetetur sadipscing elitr, sed diam nonumy eirmod tempor invidunt ut labore et dolore magna aliquyam erat. </w:t>
-      </w:r>
-    </w:p>
-    <w:p>
-      <w:pPr>
-        <w:rPr>
-          <w:lang w:val="en-US"/>
-        </w:rPr>
-      </w:pPr>
-    </w:p>
-    <w:p>
-      <w:pPr>
-        <w:rPr>
-          <w:lang w:val="en-US"/>
-        </w:rPr>
-      </w:pPr>
-      <w:r>
-        <w:rPr>
-          <w:lang w:val="en-US"/>
-        </w:rPr>
-        <w:t xml:space="preserve">Consetetur sadipscing elitr, sed diam nonumy eirmod tempor invidunt ut labore et dolore magna aliquyam erat, sed diam voluptua. At vero eos et accusam et justo duo dolores et ea rebum. Stet clita kasd gubergren, no sea takimata sanctus est Lorem ipsum dolor sit amet. Lorem ipsum dolor sit amet, consetetur sadipscing elitr, sed diam nonumy eirmod tempor invidunt ut labore et dolore magna aliquyam erat, sed diam voluptua. At vero eos et accusam et justo duo dolores et ea rebum. Stet clita kasd gubergren, no sea takimata sanctus est Lorem ipsum dolor sit amet. Lorem ipsum </w:t>
-      </w:r>
-      <w:r>
-        <w:rPr>
-          <w:lang w:val="en-US"/>
-        </w:rPr>
-        <w:lastRenderedPageBreak/>
-        <w:t xml:space="preserve">dolor sit amet, consetetur sadipscing elitr, sed diam nonumy eirmod tempor invidunt ut labore et dolore magna aliquyam erat, sed diam voluptua. At vero eos et accusam et justo duo dolores et ea rebum. Stet clita kasd gubergren, no sea takimata sanctus. </w:t>
-      </w:r>
-    </w:p>
-    <w:p>
-      <w:pPr>
-        <w:rPr>
-          <w:lang w:val="en-US"/>
-        </w:rPr>
-      </w:pPr>
-    </w:p>
-    <w:p>
-      <w:pPr>
-        <w:rPr>
-          <w:lang w:val="en-US"/>
-        </w:rPr>
-      </w:pPr>
-      <w:r>
-        <w:rPr>
-          <w:lang w:val="en-US"/>
-        </w:rPr>
-        <w:t xml:space="preserve">Lorem ipsum dolor sit amet, consetetur sadipscing elitr, sed diam nonumy eirmod tempor invidunt ut labore et dolore magna aliquyam erat, sed diam voluptua. At vero eos et accusam et justo duo dolores et ea rebum. Stet clita kasd gubergren, no sea takimata sanctus est Lorem ipsum dolor sit amet. Lorem ipsum dolor sit amet, consetetur sadipscing elitr, sed diam nonumy eirmod tempor invidunt ut labore et dolore magna aliquyam erat, sed diam voluptua. At vero eos et accusam et justo duo dolores et ea rebum. Stet clita kasd gubergren, no sea takimata sanctus est Lorem ipsum dolor sit amet. Lorem ipsum dolor sit amet, consetetur sadipscing elitr, sed diam nonumy eirmod tempor invidunt ut labore et dolore magna aliquyam erat, sed diam voluptua. At vero eos et accusam et justo duo dolores et ea rebum. Stet clita kasd gubergren, no sea takimata sanctus est Lorem ipsum dolor sit amet. </w:t>
-      </w:r>
-    </w:p>
-    <w:p>
-      <w:pPr>
-        <w:rPr>
-          <w:lang w:val="en-US"/>
-        </w:rPr>
-      </w:pPr>
-    </w:p>
-    <w:p>
-      <w:pPr>
-        <w:rPr>
-          <w:lang w:val="en-US"/>
-        </w:rPr>
-      </w:pPr>
-      <w:r>
-        <w:rPr>
-          <w:lang w:val="en-US"/>
-        </w:rPr>
-        <w:t xml:space="preserve">Duis autem vel eum iriure dolor in hendrerit in vulputate velit esse molestie consequat, vel illum dolore eu feugiat nulla facilisis at vero eros et accumsan et iusto odio dignissim qui blandit praesent luptatum zzril delenit augue duis dolore te feugait nulla facilisi. Lorem ipsum dolor sit amet, consectetuer adipiscing elit, sed diam nonummy nibh euismod tincidunt ut laoreet dolore magna aliquam erat volutpat. </w:t>
-      </w:r>
-    </w:p>
-    <w:p>
-      <w:pPr>
-        <w:rPr>
-          <w:lang w:val="en-US"/>
-        </w:rPr>
-      </w:pPr>
-    </w:p>
-    <w:p>
-      <w:pPr>
-        <w:rPr>
-          <w:lang w:val="en-US"/>
-        </w:rPr>
-      </w:pPr>
-      <w:r>
-        <w:rPr>
-          <w:lang w:val="en-US"/>
-        </w:rPr>
-        <w:t xml:space="preserve">Ut wisi enim ad minim veniam, quis nostrud exerci tation ullamcorper suscipit lobortis nisl ut aliquip ex ea commodo consequat. Duis autem vel eum iriure dolor in hendrerit in vulputate velit esse molestie consequat, vel illum dolore eu feugiat nulla facilisis at vero eros et accumsan et iusto odio dignissim qui blandit praesent luptatum zzril delenit augue duis dolore te feugait nulla facilisi. </w:t>
-      </w:r>
-    </w:p>
-    <w:p>
-      <w:pPr>
-        <w:rPr>
-          <w:lang w:val="en-US"/>
-        </w:rPr>
-      </w:pPr>
-    </w:p>
-    <w:p>
-      <w:pPr>
-        <w:rPr>
-          <w:lang w:val="en-US"/>
-        </w:rPr>
-      </w:pPr>
-      <w:r>
-        <w:rPr>
-          <w:lang w:val="en-US"/>
-        </w:rPr>
-        <w:t xml:space="preserve">Nam liber tempor cum soluta nobis eleifend option congue nihil imperdiet doming id quod mazim placerat facer possim assum. Lorem ipsum dolor sit amet, consectetuer adipiscing elit, sed diam nonummy nibh euismod tincidunt ut laoreet dolore magna aliquam erat volutpat. Ut wisi enim ad minim veniam, quis nostrud exerci tation ullamcorper suscipit lobortis nisl ut aliquip ex ea commodo consequat. </w:t>
-      </w:r>
-    </w:p>
-    <w:p>
-      <w:pPr>
-        <w:rPr>
-          <w:lang w:val="en-US"/>
-        </w:rPr>
-      </w:pPr>
-    </w:p>
-    <w:p>
-      <w:pPr>
-        <w:rPr>
-          <w:lang w:val="en-US"/>
-        </w:rPr>
-      </w:pPr>
-      <w:r>
-        <w:rPr>
-          <w:lang w:val="en-US"/>
-        </w:rPr>
-        <w:t xml:space="preserve">Duis autem vel eum iriure dolor in hendrerit in vulputate velit esse molestie consequat, vel illum dolore eu feugiat nulla facilisis. </w:t>
-      </w:r>
-    </w:p>
-    <w:p>
-      <w:pPr>
-        <w:rPr>
-          <w:lang w:val="en-US"/>
-        </w:rPr>
-      </w:pPr>
-    </w:p>
-    <w:p>
-      <w:pPr>
-        <w:rPr>
-          <w:lang w:val="en-US"/>
-        </w:rPr>
-      </w:pPr>
-      <w:r>
-        <w:rPr>
-          <w:lang w:val="en-US"/>
-        </w:rPr>
-        <w:t xml:space="preserve">At vero eos et accusam et justo duo dolores et ea rebum. Stet clita kasd gubergren, no sea takimata sanctus est Lorem ipsum dolor sit amet. Lorem ipsum dolor sit amet, consetetur sadipscing elitr, sed diam nonumy eirmod tempor invidunt ut labore et dolore magna aliquyam erat, sed diam voluptua. At vero eos et accusam et justo duo dolores et ea rebum. Stet clita kasd gubergren, no sea takimata sanctus est Lorem ipsum dolor sit amet. Lorem ipsum dolor sit amet, consetetur sadipscing elitr, At accusam aliquyam diam diam dolore dolores duo eirmod eos erat, et nonumy sed tempor et et invidunt justo labore Stet clita ea et gubergren, kasd magna no rebum. sanctus sea sed takimata ut </w:t>
-      </w:r>
-      <w:r>
-        <w:rPr>
-          <w:lang w:val="en-US"/>
-        </w:rPr>
-        <w:lastRenderedPageBreak/>
-        <w:t xml:space="preserve">vero voluptua. est Lorem ipsum dolor sit amet. Lorem ipsum dolor sit amet, consetetur sadipscing elitr, sed diam nonumy eirmod tempor invidunt ut labore et dolore magna aliquyam erat. </w:t>
-      </w:r>
-    </w:p>
-    <w:p>
-      <w:pPr>
-        <w:rPr>
-          <w:lang w:val="en-US"/>
-        </w:rPr>
-      </w:pPr>
-    </w:p>
-    <w:p>
-      <w:pPr>
-        <w:rPr>
-          <w:lang w:val="en-US"/>
-        </w:rPr>
-      </w:pPr>
-      <w:r>
-        <w:rPr>
-          <w:lang w:val="en-US"/>
-        </w:rPr>
-        <w:t xml:space="preserve">Consetetur sadipscing elitr, sed diam nonumy eirmod tempor invidunt ut labore et dolore magna aliquyam erat, sed diam voluptua. At vero eos et accusam et justo duo dolores et ea rebum. Stet clita kasd gubergren, no sea takimata sanctus est Lorem ipsum dolor sit amet. Lorem ipsum dolor sit amet, consetetur sadipscing elitr, sed diam nonumy eirmod tempor invidunt ut labore et dolore magna aliquyam erat, sed diam voluptua. At vero eos et accusam et justo duo dolores et ea rebum. Stet clita kasd gubergren, no sea takimata sanctus est Lorem ipsum dolor sit amet. Lorem ipsum dolor sit amet, consetetur sadipscing elitr, sed diam nonumy eirmod tempor invidunt ut labore et dolore magna aliquyam erat, sed diam voluptua. At vero eos et accusam et justo duo dolores et ea rebum. Stet clita kasd gubergren, no sea takimata sanctus. </w:t>
-      </w:r>
-    </w:p>
-    <w:p>
-      <w:pPr>
-        <w:rPr>
-          <w:lang w:val="en-US"/>
-        </w:rPr>
-      </w:pPr>
-    </w:p>
-    <w:p>
-      <w:pPr>
-        <w:rPr>
-          <w:lang w:val="en-US"/>
-        </w:rPr>
-      </w:pPr>
-      <w:r>
-        <w:rPr>
-          <w:lang w:val="en-US"/>
-        </w:rPr>
-        <w:t xml:space="preserve">Lorem ipsum dolor sit amet, consetetur sadipscing elitr, sed diam nonumy eirmod tempor invidunt ut labore et dolore magna aliquyam erat, sed diam voluptua. At vero eos et accusam et justo duo dolores et ea rebum. Stet clita kasd gubergren, no sea takimata sanctus est Lorem ipsum dolor sit amet. Lorem ipsum dolor sit amet, consetetur sadipscing elitr, sed diam nonumy eirmod tempor invidunt ut labore et dolore magna aliquyam erat, sed diam voluptua. At vero eos et accusam et justo duo dolores et ea rebum. Stet clita kasd gubergren, no sea takimata sanctus est Lorem ipsum dolor sit amet. Lorem ipsum dolor sit amet, consetetur sadipscing elitr, sed diam nonumy eirmod tempor invidunt ut labore et dolore magna aliquyam erat, sed diam voluptua. At vero eos et accusam et justo duo dolores et ea rebum. Stet clita kasd gubergren, no sea takimata sanctus est Lorem ipsum dolor sit amet. </w:t>
-      </w:r>
-    </w:p>
-    <w:p>
-      <w:pPr>
-        <w:rPr>
-          <w:lang w:val="en-US"/>
-        </w:rPr>
-      </w:pPr>
-    </w:p>
-    <w:p>
-      <w:pPr>
-        <w:rPr>
-          <w:lang w:val="en-US"/>
-        </w:rPr>
-      </w:pPr>
-      <w:r>
-        <w:rPr>
-          <w:lang w:val="en-US"/>
-        </w:rPr>
-        <w:t xml:space="preserve">Duis autem vel eum iriure dolor in hendrerit in vulputate velit esse molestie consequat, vel illum dolore eu feugiat nulla facilisis at vero eros et accumsan et iusto odio dignissim qui blandit praesent luptatum zzril delenit augue duis dolore te feugait nulla facilisi. Lorem ipsum dolor sit amet, consectetuer adipiscing elit, sed diam nonummy nibh euismod tincidunt ut laoreet dolore magna aliquam erat volutpat. </w:t>
-      </w:r>
-    </w:p>
-    <w:p>
-      <w:pPr>
-        <w:rPr>
-          <w:lang w:val="en-US"/>
-        </w:rPr>
-      </w:pPr>
-    </w:p>
-    <w:p>
-      <w:pPr>
-        <w:rPr>
-          <w:lang w:val="en-US"/>
-        </w:rPr>
-      </w:pPr>
-      <w:r>
-        <w:rPr>
-          <w:lang w:val="en-US"/>
-        </w:rPr>
-        <w:t xml:space="preserve">Ut wisi enim ad minim veniam, quis nostrud exerci tation ullamcorper suscipit lobortis nisl ut aliquip ex ea commodo consequat. Duis autem vel eum iriure dolor in hendrerit in vulputate velit esse molestie consequat, vel illum dolore eu feugiat nulla facilisis at vero eros et accumsan et iusto odio dignissim qui blandit praesent luptatum zzril delenit augue duis dolore te feugait nulla facilisi. </w:t>
-      </w:r>
-    </w:p>
-    <w:p>
-      <w:pPr>
-        <w:rPr>
-          <w:lang w:val="en-US"/>
-        </w:rPr>
-      </w:pPr>
-    </w:p>
-    <w:p>
-      <w:pPr>
-        <w:rPr>
-          <w:lang w:val="en-US"/>
-        </w:rPr>
-      </w:pPr>
-      <w:r>
-        <w:rPr>
-          <w:lang w:val="en-US"/>
-        </w:rPr>
-        <w:t xml:space="preserve">Nam liber tempor cum soluta nobis eleifend option congue nihil imperdiet doming id quod mazim placerat facer possim assum. Lorem ipsum dolor sit amet, consectetuer adipiscing elit, sed diam nonummy nibh euismod tincidunt ut laoreet dolore magna aliquam erat volutpat. Ut wisi enim ad minim veniam, quis nostrud exerci tation ullamcorper suscipit lobortis nisl ut aliquip ex ea commodo consequat. </w:t>
-      </w:r>
-    </w:p>
-    <w:p>
-      <w:pPr>
-        <w:rPr>
-          <w:lang w:val="en-US"/>
-        </w:rPr>
-      </w:pPr>
-    </w:p>
-    <w:p>
-      <w:pPr>
-        <w:rPr>
-          <w:lang w:val="en-US"/>
-        </w:rPr>
-      </w:pPr>
-      <w:r>
-        <w:rPr>
-          <w:lang w:val="en-US"/>
-        </w:rPr>
-        <w:lastRenderedPageBreak/>
-        <w:t xml:space="preserve">Duis autem vel eum iriure dolor in hendrerit in vulputate velit esse molestie consequat, vel illum dolore eu feugiat nulla facilisis. </w:t>
-      </w:r>
-    </w:p>
-    <w:p>
-      <w:pPr>
-        <w:rPr>
-          <w:lang w:val="en-US"/>
-        </w:rPr>
-      </w:pPr>
-    </w:p>
-    <w:p>
-      <w:pPr>
-        <w:rPr>
-          <w:lang w:val="en-US"/>
-        </w:rPr>
-      </w:pPr>
-      <w:r>
-        <w:rPr>
-          <w:lang w:val="en-US"/>
-        </w:rPr>
-        <w:t xml:space="preserve">At vero eos et accusam et justo duo dolores et ea rebum. Stet clita kasd gubergren, no sea takimata sanctus est Lorem ipsum dolor sit amet. Lorem ipsum dolor sit amet, consetetur sadipscing elitr, sed diam nonumy eirmod tempor invidunt ut labore et dolore magna aliquyam erat, sed diam voluptua. At vero eos et accusam et justo duo dolores et ea rebum. Stet clita kasd gubergren, no sea takimata sanctus est Lorem ipsum dolor sit amet. Lorem ipsum dolor sit amet, consetetur sadipscing elitr, At accusam aliquyam diam diam dolore dolores duo eirmod eos erat, et nonumy sed tempor et et invidunt justo labore Stet clita ea et gubergren, kasd magna no rebum. sanctus sea sed takimata ut vero voluptua. est Lorem ipsum dolor sit amet. Lorem ipsum dolor sit amet, consetetur sadipscing elitr, sed diam nonumy eirmod tempor invidunt ut labore et dolore magna aliquyam erat. </w:t>
+        <w:t xml:space="preserve">At vero eos et accusam et justo duo dolores et ea rebum. Stet clita kasd gubergren, no sea takimata sanctus est Lorem ipsum dolor sit amet. Lorem ipsum dolor sit amet, consetetur sadipscing elitr, sed diam nonumy eirmod tempor invidunt ut labore et dolore magna aliquyam erat, sed diam voluptua. At vero eos et accusam et justo duo dolores et ea rebum. Stet clita kasd gubergren, no sea takimata sanctus est Lorem ipsum dolor sit amet. Lorem ipsum dolor sit amet, consetetur sadipscing elitr, </w:t>
+      </w:r>
+      <w:proofErr w:type="gramStart"/>
+      <w:r>
+        <w:rPr>
+          <w:lang w:val="en-US"/>
+        </w:rPr>
+        <w:t>At</w:t>
+      </w:r>
+      <w:proofErr w:type="gramEnd"/>
+      <w:r>
+        <w:rPr>
+          <w:lang w:val="en-US"/>
+        </w:rPr>
+        <w:t xml:space="preserve"> accusam aliquyam diam diam dolore dolores duo eirmod eos erat, et nonumy sed tempor et et invidunt justo labore Stet clita ea et gubergren, kasd magna no rebum. sanctus sea sed takimata ut vero voluptua. est Lorem ipsum dolor sit amet. Lorem ipsum dolor sit amet, consetetur sadipscing elitr, sed diam nonumy eirmod tempor invidunt ut labore et dolore magna aliquyam erat. </w:t>
       </w:r>
     </w:p>
     <w:p>
@@ -1139,7 +1361,21 @@
         <w:rPr>
           <w:lang w:val="en-US"/>
         </w:rPr>
-        <w:t xml:space="preserve">At vero eos et accusam et justo duo dolores et ea rebum. Stet clita kasd gubergren, no sea takimata sanctus est Lorem ipsum dolor sit amet. Lorem ipsum dolor sit amet, consetetur sadipscing elitr, sed diam nonumy eirmod tempor invidunt ut labore et dolore magna aliquyam erat, sed diam voluptua. At vero eos et accusam et justo duo dolores et ea rebum. Stet clita kasd gubergren, no sea takimata sanctus est Lorem ipsum dolor sit amet. Lorem ipsum dolor sit amet, consetetur sadipscing elitr, At accusam aliquyam diam diam dolore dolores duo eirmod eos erat, et nonumy sed tempor et et invidunt justo labore Stet clita ea et gubergren, kasd magna no rebum. sanctus sea sed takimata ut vero voluptua. est Lorem ipsum dolor sit amet. Lorem ipsum dolor sit amet, consetetur sadipscing elitr, sed diam nonumy eirmod tempor invidunt ut labore et dolore magna aliquyam erat. </w:t>
+        <w:t xml:space="preserve">At vero eos et accusam et justo duo dolores et ea rebum. Stet clita kasd gubergren, no sea takimata sanctus est Lorem ipsum dolor sit amet. Lorem ipsum dolor sit amet, consetetur sadipscing elitr, sed diam nonumy eirmod tempor invidunt ut labore et dolore magna aliquyam erat, sed diam voluptua. At vero eos et accusam et justo duo dolores et ea rebum. Stet clita kasd gubergren, no sea takimata sanctus est Lorem ipsum dolor sit amet. Lorem ipsum dolor sit amet, consetetur sadipscing elitr, </w:t>
+      </w:r>
+      <w:proofErr w:type="gramStart"/>
+      <w:r>
+        <w:rPr>
+          <w:lang w:val="en-US"/>
+        </w:rPr>
+        <w:t>At</w:t>
+      </w:r>
+      <w:proofErr w:type="gramEnd"/>
+      <w:r>
+        <w:rPr>
+          <w:lang w:val="en-US"/>
+        </w:rPr>
+        <w:t xml:space="preserve"> accusam aliquyam diam diam dolore dolores duo eirmod eos erat, et nonumy sed tempor et et invidunt justo labore Stet clita ea et gubergren, kasd magna no rebum. sanctus sea sed takimata ut vero voluptua. est Lorem ipsum dolor sit amet. Lorem ipsum dolor sit amet, consetetur sadipscing elitr, sed diam nonumy eirmod tempor invidunt ut labore et dolore magna aliquyam erat. </w:t>
       </w:r>
     </w:p>
     <w:p>
@@ -1280,7 +1516,21 @@
         <w:rPr>
           <w:lang w:val="en-US"/>
         </w:rPr>
-        <w:t xml:space="preserve">At vero eos et accusam et justo duo dolores et ea rebum. Stet clita kasd gubergren, no sea takimata sanctus est Lorem ipsum dolor sit amet. Lorem ipsum dolor sit amet, consetetur sadipscing elitr, sed diam nonumy eirmod tempor invidunt ut labore et dolore magna aliquyam erat, sed diam voluptua. At vero eos et accusam et justo duo dolores et ea rebum. Stet clita kasd gubergren, no sea takimata sanctus est Lorem ipsum dolor sit amet. Lorem ipsum dolor sit amet, consetetur sadipscing elitr, At accusam aliquyam diam diam dolore dolores duo eirmod eos erat, et nonumy sed tempor et et invidunt justo labore Stet clita ea et gubergren, kasd magna no rebum. sanctus sea sed takimata ut vero voluptua. est Lorem ipsum dolor sit amet. Lorem ipsum dolor sit amet, consetetur sadipscing elitr, sed diam nonumy eirmod tempor invidunt ut labore et dolore magna aliquyam erat. </w:t>
+        <w:t xml:space="preserve">At vero eos et accusam et justo duo dolores et ea rebum. Stet clita kasd gubergren, no sea takimata sanctus est Lorem ipsum dolor sit amet. Lorem ipsum dolor sit amet, consetetur sadipscing elitr, sed diam nonumy eirmod tempor invidunt ut labore et dolore magna aliquyam erat, sed diam voluptua. At vero eos et accusam et justo duo dolores et ea rebum. Stet clita kasd gubergren, no sea takimata sanctus est Lorem ipsum dolor sit amet. Lorem ipsum dolor sit amet, consetetur sadipscing elitr, </w:t>
+      </w:r>
+      <w:proofErr w:type="gramStart"/>
+      <w:r>
+        <w:rPr>
+          <w:lang w:val="en-US"/>
+        </w:rPr>
+        <w:t>At</w:t>
+      </w:r>
+      <w:proofErr w:type="gramEnd"/>
+      <w:r>
+        <w:rPr>
+          <w:lang w:val="en-US"/>
+        </w:rPr>
+        <w:t xml:space="preserve"> accusam aliquyam diam diam dolore dolores duo eirmod eos erat, et nonumy sed tempor et et invidunt justo labore Stet clita ea et gubergren, kasd magna no rebum. sanctus sea sed takimata ut vero voluptua. est Lorem ipsum dolor sit amet. Lorem ipsum dolor sit amet, consetetur sadipscing elitr, sed diam nonumy eirmod tempor invidunt ut labore et dolore magna aliquyam erat. </w:t>
       </w:r>
     </w:p>
     <w:p>
@@ -1427,7 +1677,21 @@
         <w:rPr>
           <w:lang w:val="en-US"/>
         </w:rPr>
-        <w:t xml:space="preserve">At vero eos et accusam et justo duo dolores et ea rebum. Stet clita kasd gubergren, no sea takimata sanctus est Lorem ipsum dolor sit amet. Lorem ipsum dolor sit amet, consetetur sadipscing elitr, sed diam nonumy eirmod tempor invidunt ut labore et dolore magna aliquyam erat, sed diam voluptua. At vero eos et accusam et justo duo dolores et ea rebum. Stet clita kasd gubergren, no sea takimata sanctus est Lorem ipsum dolor sit amet. Lorem ipsum dolor sit amet, consetetur sadipscing elitr, At accusam aliquyam diam diam dolore dolores duo eirmod eos erat, et nonumy sed tempor et et invidunt justo labore Stet clita ea et gubergren, kasd magna no rebum. sanctus sea sed takimata ut vero voluptua. est Lorem ipsum dolor sit amet. Lorem ipsum dolor sit amet, consetetur sadipscing elitr, sed diam nonumy eirmod tempor invidunt ut labore et dolore magna aliquyam erat. </w:t>
+        <w:t xml:space="preserve">At vero eos et accusam et justo duo dolores et ea rebum. Stet clita kasd gubergren, no sea takimata sanctus est Lorem ipsum dolor sit amet. Lorem ipsum dolor sit amet, consetetur sadipscing elitr, sed diam nonumy eirmod tempor invidunt ut labore et dolore magna aliquyam erat, sed diam voluptua. At vero eos et accusam et justo duo dolores et ea rebum. Stet clita kasd gubergren, no sea takimata sanctus est Lorem ipsum dolor sit amet. Lorem ipsum dolor sit amet, consetetur sadipscing elitr, </w:t>
+      </w:r>
+      <w:proofErr w:type="gramStart"/>
+      <w:r>
+        <w:rPr>
+          <w:lang w:val="en-US"/>
+        </w:rPr>
+        <w:t>At</w:t>
+      </w:r>
+      <w:proofErr w:type="gramEnd"/>
+      <w:r>
+        <w:rPr>
+          <w:lang w:val="en-US"/>
+        </w:rPr>
+        <w:t xml:space="preserve"> accusam aliquyam diam diam dolore dolores duo eirmod eos erat, et nonumy sed tempor et et invidunt justo labore Stet clita ea et gubergren, kasd magna no rebum. sanctus sea sed takimata ut vero voluptua. est Lorem ipsum dolor sit amet. Lorem ipsum dolor sit amet, consetetur sadipscing elitr, sed diam nonumy eirmod tempor invidunt ut labore et dolore magna aliquyam erat. </w:t>
       </w:r>
     </w:p>
     <w:p>
@@ -1581,7 +1845,21 @@
           <w:lang w:val="en-US"/>
         </w:rPr>
         <w:lastRenderedPageBreak/>
-        <w:t xml:space="preserve">sanctus est Lorem ipsum dolor sit amet. Lorem ipsum dolor sit amet, consetetur sadipscing elitr, At accusam aliquyam diam diam dolore dolores duo eirmod eos erat, et nonumy sed tempor et et invidunt justo labore Stet clita ea et gubergren, kasd magna no rebum. sanctus sea sed takimata ut vero voluptua. est Lorem ipsum dolor sit amet. Lorem ipsum dolor sit amet, consetetur sadipscing elitr, sed diam nonumy eirmod tempor invidunt ut labore et dolore magna aliquyam erat. </w:t>
+        <w:t xml:space="preserve">sanctus est Lorem ipsum dolor sit amet. Lorem ipsum dolor sit amet, consetetur sadipscing elitr, </w:t>
+      </w:r>
+      <w:proofErr w:type="gramStart"/>
+      <w:r>
+        <w:rPr>
+          <w:lang w:val="en-US"/>
+        </w:rPr>
+        <w:t>At</w:t>
+      </w:r>
+      <w:proofErr w:type="gramEnd"/>
+      <w:r>
+        <w:rPr>
+          <w:lang w:val="en-US"/>
+        </w:rPr>
+        <w:t xml:space="preserve"> accusam aliquyam diam diam dolore dolores duo eirmod eos erat, et nonumy sed tempor et et invidunt justo labore Stet clita ea et gubergren, kasd magna no rebum. sanctus sea sed takimata ut vero voluptua. est Lorem ipsum dolor sit amet. Lorem ipsum dolor sit amet, consetetur sadipscing elitr, sed diam nonumy eirmod tempor invidunt ut labore et dolore magna aliquyam erat. </w:t>
       </w:r>
     </w:p>
     <w:p>
@@ -1721,7 +1999,21 @@
         <w:rPr>
           <w:lang w:val="en-US"/>
         </w:rPr>
-        <w:t xml:space="preserve">At vero eos et accusam et justo duo dolores et ea rebum. Stet clita kasd gubergren, no sea takimata sanctus est Lorem ipsum dolor sit amet. Lorem ipsum dolor sit amet, consetetur sadipscing elitr, sed diam nonumy eirmod tempor invidunt ut labore et dolore magna aliquyam erat, sed diam voluptua. At vero eos et accusam et justo duo dolores et ea rebum. Stet clita kasd gubergren, no sea takimata sanctus est Lorem ipsum dolor sit amet. Lorem ipsum dolor sit amet, consetetur sadipscing elitr, At accusam aliquyam diam diam dolore dolores duo eirmod eos erat, et nonumy sed tempor et et invidunt justo labore Stet clita ea et gubergren, kasd magna no rebum. sanctus sea sed takimata ut vero voluptua. est Lorem ipsum dolor sit amet. Lorem ipsum dolor sit amet, consetetur sadipscing elitr, sed diam nonumy eirmod tempor invidunt ut labore et dolore magna aliquyam erat. </w:t>
+        <w:t xml:space="preserve">At vero eos et accusam et justo duo dolores et ea rebum. Stet clita kasd gubergren, no sea takimata sanctus est Lorem ipsum dolor sit amet. Lorem ipsum dolor sit amet, consetetur sadipscing elitr, sed diam nonumy eirmod tempor invidunt ut labore et dolore magna aliquyam erat, sed diam voluptua. At vero eos et accusam et justo duo dolores et ea rebum. Stet clita kasd gubergren, no sea takimata sanctus est Lorem ipsum dolor sit amet. Lorem ipsum dolor sit amet, consetetur sadipscing elitr, </w:t>
+      </w:r>
+      <w:proofErr w:type="gramStart"/>
+      <w:r>
+        <w:rPr>
+          <w:lang w:val="en-US"/>
+        </w:rPr>
+        <w:t>At</w:t>
+      </w:r>
+      <w:proofErr w:type="gramEnd"/>
+      <w:r>
+        <w:rPr>
+          <w:lang w:val="en-US"/>
+        </w:rPr>
+        <w:t xml:space="preserve"> accusam aliquyam diam diam dolore dolores duo eirmod eos erat, et nonumy sed tempor et et invidunt justo labore Stet clita ea et gubergren, kasd magna no rebum. sanctus sea sed takimata ut vero voluptua. est Lorem ipsum dolor sit amet. Lorem ipsum dolor sit amet, consetetur sadipscing elitr, sed diam nonumy eirmod tempor invidunt ut labore et dolore magna aliquyam erat. </w:t>
       </w:r>
     </w:p>
     <w:p>
@@ -1868,7 +2160,21 @@
         <w:rPr>
           <w:lang w:val="en-US"/>
         </w:rPr>
-        <w:t xml:space="preserve">At vero eos et accusam et justo duo dolores et ea rebum. Stet clita kasd gubergren, no sea takimata sanctus est Lorem ipsum dolor sit amet. Lorem ipsum dolor sit amet, consetetur sadipscing elitr, sed diam nonumy eirmod tempor invidunt ut labore et dolore magna aliquyam erat, sed diam voluptua. At vero eos et accusam et justo duo dolores et ea rebum. Stet clita kasd gubergren, no sea takimata sanctus est Lorem ipsum dolor sit amet. Lorem ipsum dolor sit amet, consetetur sadipscing elitr, At accusam aliquyam diam diam dolore dolores duo eirmod eos erat, et nonumy sed tempor et et invidunt justo labore Stet clita ea et gubergren, kasd magna no rebum. sanctus sea sed takimata ut vero voluptua. est Lorem ipsum dolor sit amet. Lorem ipsum dolor sit amet, consetetur sadipscing elitr, sed diam nonumy eirmod tempor invidunt ut labore et dolore magna aliquyam erat. </w:t>
+        <w:t xml:space="preserve">At vero eos et accusam et justo duo dolores et ea rebum. Stet clita kasd gubergren, no sea takimata sanctus est Lorem ipsum dolor sit amet. Lorem ipsum dolor sit amet, consetetur sadipscing elitr, sed diam nonumy eirmod tempor invidunt ut labore et dolore magna aliquyam erat, sed diam voluptua. At vero eos et accusam et justo duo dolores et ea rebum. Stet clita kasd gubergren, no sea takimata sanctus est Lorem ipsum dolor sit amet. Lorem ipsum dolor sit amet, consetetur sadipscing elitr, </w:t>
+      </w:r>
+      <w:proofErr w:type="gramStart"/>
+      <w:r>
+        <w:rPr>
+          <w:lang w:val="en-US"/>
+        </w:rPr>
+        <w:t>At</w:t>
+      </w:r>
+      <w:proofErr w:type="gramEnd"/>
+      <w:r>
+        <w:rPr>
+          <w:lang w:val="en-US"/>
+        </w:rPr>
+        <w:t xml:space="preserve"> accusam aliquyam diam diam dolore dolores duo eirmod eos erat, et nonumy sed tempor et et invidunt justo labore Stet clita ea et gubergren, kasd magna no rebum. sanctus sea sed takimata ut vero voluptua. est Lorem ipsum dolor sit amet. Lorem ipsum dolor sit amet, consetetur sadipscing elitr, sed diam nonumy eirmod tempor invidunt ut labore et dolore magna aliquyam erat. </w:t>
       </w:r>
     </w:p>
     <w:p>
@@ -2009,7 +2315,21 @@
         <w:rPr>
           <w:lang w:val="en-US"/>
         </w:rPr>
-        <w:t xml:space="preserve">At vero eos et accusam et justo duo dolores et ea rebum. Stet clita kasd gubergren, no sea takimata sanctus est Lorem ipsum dolor sit amet. Lorem ipsum dolor sit amet, consetetur sadipscing elitr, sed diam nonumy eirmod tempor invidunt ut labore et dolore magna aliquyam erat, sed diam voluptua. At vero eos et accusam et justo duo dolores et ea rebum. Stet clita kasd gubergren, no sea takimata sanctus est Lorem ipsum dolor sit amet. Lorem ipsum dolor sit amet, consetetur sadipscing elitr, At accusam aliquyam diam diam dolore dolores duo eirmod eos erat, et nonumy sed tempor et et invidunt justo labore Stet clita ea et gubergren, kasd magna no rebum. sanctus sea sed takimata ut vero voluptua. est Lorem ipsum dolor sit amet. Lorem ipsum dolor sit amet, consetetur sadipscing elitr, sed diam nonumy eirmod tempor invidunt ut labore et dolore magna aliquyam erat. </w:t>
+        <w:t xml:space="preserve">At vero eos et accusam et justo duo dolores et ea rebum. Stet clita kasd gubergren, no sea takimata sanctus est Lorem ipsum dolor sit amet. Lorem ipsum dolor sit amet, consetetur sadipscing elitr, sed diam nonumy eirmod tempor invidunt ut labore et dolore magna aliquyam erat, sed diam voluptua. At vero eos et accusam et justo duo dolores et ea rebum. Stet clita kasd gubergren, no sea takimata sanctus est Lorem ipsum dolor sit amet. Lorem ipsum dolor sit amet, consetetur sadipscing elitr, </w:t>
+      </w:r>
+      <w:proofErr w:type="gramStart"/>
+      <w:r>
+        <w:rPr>
+          <w:lang w:val="en-US"/>
+        </w:rPr>
+        <w:t>At</w:t>
+      </w:r>
+      <w:proofErr w:type="gramEnd"/>
+      <w:r>
+        <w:rPr>
+          <w:lang w:val="en-US"/>
+        </w:rPr>
+        <w:t xml:space="preserve"> accusam aliquyam diam diam dolore dolores duo eirmod eos erat, et nonumy sed tempor et et invidunt justo labore Stet clita ea et gubergren, kasd magna no rebum. sanctus sea sed takimata ut vero voluptua. est Lorem ipsum dolor sit amet. Lorem ipsum dolor sit amet, consetetur sadipscing elitr, sed diam nonumy eirmod tempor invidunt ut labore et dolore magna aliquyam erat. </w:t>
       </w:r>
     </w:p>
     <w:p>
@@ -2073,294 +2393,821 @@
         </w:rPr>
       </w:pPr>
       <w:r>
+        <w:rPr>
+          <w:lang w:val="en-US"/>
+        </w:rPr>
+        <w:t xml:space="preserve">Duis autem vel eum iriure dolor in hendrerit in vulputate velit esse molestie consequat, vel illum dolore eu feugiat nulla facilisis at vero eros et accumsan et iusto odio dignissim qui blandit praesent luptatum zzril delenit augue duis dolore te feugait nulla facilisi. Lorem ipsum dolor sit amet, consectetuer adipiscing elit, sed diam nonummy nibh euismod tincidunt ut laoreet dolore magna aliquam erat volutpat. </w:t>
+      </w:r>
+    </w:p>
+    <w:p>
+      <w:pPr>
+        <w:rPr>
+          <w:lang w:val="en-US"/>
+        </w:rPr>
+      </w:pPr>
+    </w:p>
+    <w:p>
+      <w:pPr>
+        <w:rPr>
+          <w:lang w:val="en-US"/>
+        </w:rPr>
+      </w:pPr>
+      <w:r>
+        <w:rPr>
+          <w:lang w:val="en-US"/>
+        </w:rPr>
+        <w:t xml:space="preserve">Ut wisi enim ad minim veniam, quis nostrud exerci tation ullamcorper suscipit lobortis nisl ut aliquip ex ea commodo consequat. Duis autem vel eum iriure dolor in hendrerit in vulputate velit esse molestie consequat, vel illum dolore eu feugiat nulla facilisis at vero eros et accumsan et iusto odio dignissim qui blandit praesent luptatum zzril delenit augue duis dolore te feugait nulla facilisi. </w:t>
+      </w:r>
+    </w:p>
+    <w:p>
+      <w:pPr>
+        <w:rPr>
+          <w:lang w:val="en-US"/>
+        </w:rPr>
+      </w:pPr>
+    </w:p>
+    <w:p>
+      <w:pPr>
+        <w:rPr>
+          <w:lang w:val="en-US"/>
+        </w:rPr>
+      </w:pPr>
+      <w:r>
+        <w:rPr>
+          <w:lang w:val="en-US"/>
+        </w:rPr>
+        <w:t xml:space="preserve">Nam liber tempor cum soluta nobis eleifend option congue nihil imperdiet doming id quod mazim placerat facer possim assum. Lorem ipsum dolor sit amet, consectetuer adipiscing elit, sed diam nonummy nibh euismod tincidunt ut laoreet dolore magna aliquam erat volutpat. Ut wisi enim ad minim veniam, quis nostrud exerci tation ullamcorper suscipit lobortis nisl ut aliquip ex ea commodo consequat. </w:t>
+      </w:r>
+    </w:p>
+    <w:p>
+      <w:pPr>
+        <w:rPr>
+          <w:lang w:val="en-US"/>
+        </w:rPr>
+      </w:pPr>
+    </w:p>
+    <w:p>
+      <w:pPr>
+        <w:rPr>
+          <w:lang w:val="en-US"/>
+        </w:rPr>
+      </w:pPr>
+      <w:r>
+        <w:rPr>
+          <w:lang w:val="en-US"/>
+        </w:rPr>
+        <w:t xml:space="preserve">Duis autem vel eum iriure dolor in hendrerit in vulputate velit esse molestie consequat, vel illum dolore eu feugiat nulla facilisis. </w:t>
+      </w:r>
+    </w:p>
+    <w:p>
+      <w:pPr>
+        <w:rPr>
+          <w:lang w:val="en-US"/>
+        </w:rPr>
+      </w:pPr>
+    </w:p>
+    <w:p>
+      <w:pPr>
+        <w:rPr>
+          <w:lang w:val="en-US"/>
+        </w:rPr>
+      </w:pPr>
+      <w:r>
+        <w:rPr>
+          <w:lang w:val="en-US"/>
+        </w:rPr>
+        <w:t xml:space="preserve">At vero eos et accusam et justo duo dolores et ea rebum. Stet clita kasd gubergren, no sea takimata sanctus est Lorem ipsum dolor sit amet. Lorem ipsum dolor sit amet, consetetur sadipscing elitr, sed diam nonumy eirmod tempor invidunt ut labore et dolore magna aliquyam erat, sed diam voluptua. At vero eos et accusam et justo duo dolores et ea rebum. Stet clita kasd gubergren, no sea takimata sanctus est Lorem ipsum dolor sit amet. Lorem ipsum dolor sit amet, consetetur sadipscing elitr, </w:t>
+      </w:r>
+      <w:proofErr w:type="gramStart"/>
+      <w:r>
+        <w:rPr>
+          <w:lang w:val="en-US"/>
+        </w:rPr>
+        <w:t>At</w:t>
+      </w:r>
+      <w:proofErr w:type="gramEnd"/>
+      <w:r>
+        <w:rPr>
+          <w:lang w:val="en-US"/>
+        </w:rPr>
+        <w:t xml:space="preserve"> accusam aliquyam diam diam dolore dolores duo eirmod eos erat, et nonumy sed tempor et et invidunt justo labore Stet clita ea et gubergren, kasd magna no rebum. sanctus sea sed takimata ut vero voluptua. est Lorem ipsum dolor sit amet. Lorem ipsum dolor sit amet, consetetur sadipscing elitr, sed diam nonumy eirmod tempor invidunt ut labore et dolore magna aliquyam erat. </w:t>
+      </w:r>
+    </w:p>
+    <w:p>
+      <w:pPr>
+        <w:rPr>
+          <w:lang w:val="en-US"/>
+        </w:rPr>
+      </w:pPr>
+    </w:p>
+    <w:p>
+      <w:pPr>
+        <w:rPr>
+          <w:lang w:val="en-US"/>
+        </w:rPr>
+      </w:pPr>
+      <w:r>
+        <w:rPr>
+          <w:lang w:val="en-US"/>
+        </w:rPr>
+        <w:t xml:space="preserve">Consetetur sadipscing elitr, sed diam nonumy eirmod tempor invidunt ut labore et dolore magna aliquyam erat, sed diam voluptua. At vero eos et accusam et justo duo dolores et ea rebum. Stet clita kasd gubergren, no sea takimata sanctus est Lorem ipsum dolor sit amet. Lorem ipsum dolor sit </w:t>
+      </w:r>
+      <w:r>
+        <w:rPr>
+          <w:lang w:val="en-US"/>
+        </w:rPr>
+        <w:lastRenderedPageBreak/>
+        <w:t xml:space="preserve">amet, consetetur sadipscing elitr, sed diam nonumy eirmod tempor invidunt ut labore et dolore magna aliquyam erat, sed diam voluptua. At vero eos et accusam et justo duo dolores et ea rebum. Stet clita kasd gubergren, no sea takimata sanctus est Lorem ipsum dolor sit amet. Lorem ipsum dolor sit amet, consetetur sadipscing elitr, sed diam nonumy eirmod tempor invidunt ut labore et dolore magna aliquyam erat, sed diam voluptua. At vero eos et accusam et justo duo dolores et ea rebum. Stet clita kasd gubergren, no sea takimata sanctus. </w:t>
+      </w:r>
+    </w:p>
+    <w:p>
+      <w:pPr>
+        <w:rPr>
+          <w:lang w:val="en-US"/>
+        </w:rPr>
+      </w:pPr>
+    </w:p>
+    <w:p>
+      <w:pPr>
+        <w:rPr>
+          <w:lang w:val="en-US"/>
+        </w:rPr>
+      </w:pPr>
+      <w:r>
+        <w:rPr>
+          <w:lang w:val="en-US"/>
+        </w:rPr>
+        <w:t xml:space="preserve">Lorem ipsum dolor sit amet, consetetur sadipscing elitr, sed diam nonumy eirmod tempor invidunt ut labore et dolore magna aliquyam erat, sed diam voluptua. At vero eos et accusam et justo duo dolores et ea rebum. Stet clita kasd gubergren, no sea takimata sanctus est Lorem ipsum dolor sit amet. Lorem ipsum dolor sit amet, consetetur sadipscing elitr, sed diam nonumy eirmod tempor invidunt ut labore et dolore magna aliquyam erat, sed diam voluptua. At vero eos et accusam et justo duo dolores et ea rebum. Stet clita kasd gubergren, no sea takimata sanctus est Lorem ipsum dolor sit amet. Lorem ipsum dolor sit amet, consetetur sadipscing elitr, sed diam nonumy eirmod tempor invidunt ut labore et dolore magna aliquyam erat, sed diam voluptua. At vero eos et accusam et justo duo dolores et ea rebum. Stet clita kasd gubergren, no sea takimata sanctus est Lorem ipsum dolor sit amet. </w:t>
+      </w:r>
+    </w:p>
+    <w:p>
+      <w:pPr>
+        <w:rPr>
+          <w:lang w:val="en-US"/>
+        </w:rPr>
+      </w:pPr>
+    </w:p>
+    <w:p>
+      <w:pPr>
+        <w:rPr>
+          <w:lang w:val="en-US"/>
+        </w:rPr>
+      </w:pPr>
+      <w:r>
+        <w:rPr>
+          <w:lang w:val="en-US"/>
+        </w:rPr>
+        <w:t xml:space="preserve">Duis autem vel eum iriure dolor in hendrerit in vulputate velit esse molestie consequat, vel illum dolore eu feugiat nulla facilisis at vero eros et accumsan et iusto odio dignissim qui blandit praesent luptatum zzril delenit augue duis dolore te feugait nulla facilisi. Lorem ipsum dolor sit amet, consectetuer adipiscing elit, sed diam nonummy nibh euismod tincidunt ut laoreet dolore magna aliquam erat volutpat. </w:t>
+      </w:r>
+    </w:p>
+    <w:p>
+      <w:pPr>
+        <w:rPr>
+          <w:lang w:val="en-US"/>
+        </w:rPr>
+      </w:pPr>
+    </w:p>
+    <w:p>
+      <w:pPr>
+        <w:rPr>
+          <w:lang w:val="en-US"/>
+        </w:rPr>
+      </w:pPr>
+      <w:r>
+        <w:rPr>
+          <w:lang w:val="en-US"/>
+        </w:rPr>
+        <w:t xml:space="preserve">Ut wisi enim ad minim veniam, quis nostrud exerci tation ullamcorper suscipit lobortis nisl ut aliquip ex ea commodo consequat. Duis autem vel eum iriure dolor in hendrerit in vulputate velit esse molestie consequat, vel illum dolore eu feugiat nulla facilisis at vero eros et accumsan et iusto odio dignissim qui blandit praesent luptatum zzril delenit augue duis dolore te feugait nulla facilisi. </w:t>
+      </w:r>
+    </w:p>
+    <w:p>
+      <w:pPr>
+        <w:rPr>
+          <w:lang w:val="en-US"/>
+        </w:rPr>
+      </w:pPr>
+    </w:p>
+    <w:p>
+      <w:pPr>
+        <w:rPr>
+          <w:lang w:val="en-US"/>
+        </w:rPr>
+      </w:pPr>
+      <w:r>
+        <w:rPr>
+          <w:lang w:val="en-US"/>
+        </w:rPr>
+        <w:t xml:space="preserve">Nam liber tempor cum soluta nobis eleifend option congue nihil imperdiet doming id quod mazim placerat facer possim assum. Lorem ipsum dolor sit amet, consectetuer adipiscing elit, sed diam nonummy nibh euismod tincidunt ut laoreet dolore magna aliquam erat volutpat. Ut wisi enim ad minim veniam, quis nostrud exerci tation ullamcorper suscipit lobortis nisl ut aliquip ex ea commodo consequat. </w:t>
+      </w:r>
+    </w:p>
+    <w:p>
+      <w:pPr>
+        <w:rPr>
+          <w:lang w:val="en-US"/>
+        </w:rPr>
+      </w:pPr>
+    </w:p>
+    <w:p>
+      <w:pPr>
+        <w:rPr>
+          <w:lang w:val="en-US"/>
+        </w:rPr>
+      </w:pPr>
+      <w:r>
+        <w:rPr>
+          <w:lang w:val="en-US"/>
+        </w:rPr>
+        <w:t xml:space="preserve">Duis autem vel eum iriure dolor in hendrerit in vulputate velit esse molestie consequat, vel illum dolore eu feugiat nulla facilisis. </w:t>
+      </w:r>
+    </w:p>
+    <w:p>
+      <w:pPr>
+        <w:rPr>
+          <w:lang w:val="en-US"/>
+        </w:rPr>
+      </w:pPr>
+    </w:p>
+    <w:p>
+      <w:pPr>
+        <w:rPr>
+          <w:lang w:val="en-US"/>
+        </w:rPr>
+      </w:pPr>
+      <w:r>
+        <w:rPr>
+          <w:lang w:val="en-US"/>
+        </w:rPr>
+        <w:t xml:space="preserve">At vero eos et accusam et justo duo dolores et ea rebum. Stet clita kasd gubergren, no sea takimata sanctus est Lorem ipsum dolor sit amet. Lorem ipsum dolor sit amet, consetetur sadipscing elitr, sed diam nonumy eirmod tempor invidunt ut labore et dolore magna aliquyam erat, sed diam voluptua. At vero eos et accusam et justo duo dolores et ea rebum. Stet clita kasd gubergren, no sea takimata </w:t>
+      </w:r>
+      <w:r>
+        <w:rPr>
+          <w:lang w:val="en-US"/>
+        </w:rPr>
+        <w:lastRenderedPageBreak/>
+        <w:t xml:space="preserve">sanctus est Lorem ipsum dolor sit amet. Lorem ipsum dolor sit amet, consetetur sadipscing elitr, </w:t>
+      </w:r>
+      <w:proofErr w:type="gramStart"/>
+      <w:r>
+        <w:rPr>
+          <w:lang w:val="en-US"/>
+        </w:rPr>
+        <w:t>At</w:t>
+      </w:r>
+      <w:proofErr w:type="gramEnd"/>
+      <w:r>
+        <w:rPr>
+          <w:lang w:val="en-US"/>
+        </w:rPr>
+        <w:t xml:space="preserve"> accusam aliquyam diam diam dolore dolores duo eirmod eos erat, et nonumy sed tempor et et invidunt justo labore Stet clita ea et gubergren, kasd magna no rebum. sanctus sea sed takimata ut vero voluptua. est Lorem ipsum dolor sit amet. Lorem ipsum dolor sit amet, consetetur sadipscing elitr, sed diam nonumy eirmod tempor invidunt ut labore et dolore magna aliquyam erat. </w:t>
+      </w:r>
+    </w:p>
+    <w:p>
+      <w:pPr>
+        <w:rPr>
+          <w:lang w:val="en-US"/>
+        </w:rPr>
+      </w:pPr>
+    </w:p>
+    <w:p>
+      <w:pPr>
+        <w:rPr>
+          <w:lang w:val="en-US"/>
+        </w:rPr>
+      </w:pPr>
+      <w:r>
+        <w:rPr>
+          <w:lang w:val="en-US"/>
+        </w:rPr>
+        <w:t xml:space="preserve">Consetetur sadipscing elitr, sed diam nonumy eirmod tempor invidunt ut labore et dolore magna aliquyam erat, sed diam voluptua. At vero eos et accusam et justo duo dolores et ea rebum. Stet clita kasd gubergren, no sea takimata sanctus est Lorem ipsum dolor sit amet. Lorem ipsum dolor sit amet, consetetur sadipscing elitr, sed diam nonumy eirmod tempor invidunt ut labore et dolore magna aliquyam erat, sed diam voluptua. At vero eos et accusam et justo duo dolores et ea rebum. Stet clita kasd gubergren, no sea takimata sanctus est Lorem ipsum dolor sit amet. Lorem ipsum dolor sit amet, consetetur sadipscing elitr, sed diam nonumy eirmod tempor invidunt ut labore et dolore magna aliquyam erat, sed diam voluptua. At vero eos et accusam et justo duo dolores et ea rebum. Stet clita kasd gubergren, no sea takimata sanctus. </w:t>
+      </w:r>
+    </w:p>
+    <w:p>
+      <w:pPr>
+        <w:rPr>
+          <w:lang w:val="en-US"/>
+        </w:rPr>
+      </w:pPr>
+    </w:p>
+    <w:p>
+      <w:pPr>
+        <w:rPr>
+          <w:lang w:val="en-US"/>
+        </w:rPr>
+      </w:pPr>
+      <w:r>
+        <w:rPr>
+          <w:lang w:val="en-US"/>
+        </w:rPr>
+        <w:t xml:space="preserve">Lorem ipsum dolor sit amet, consetetur sadipscing elitr, sed diam nonumy eirmod tempor invidunt ut labore et dolore magna aliquyam erat, sed diam voluptua. At vero eos et accusam et justo duo dolores et ea rebum. Stet clita kasd gubergren, no sea takimata sanctus est Lorem ipsum dolor sit amet. Lorem ipsum dolor sit amet, consetetur sadipscing elitr, sed diam nonumy eirmod tempor invidunt ut labore et dolore magna aliquyam erat, sed diam voluptua. At vero eos et accusam et justo duo dolores et ea rebum. Stet clita kasd gubergren, no sea takimata sanctus est Lorem ipsum dolor sit amet. Lorem ipsum dolor sit amet, consetetur sadipscing elitr, sed diam nonumy eirmod tempor invidunt ut labore et dolore magna aliquyam erat, sed diam voluptua. At vero eos et accusam et justo duo dolores et ea rebum. Stet clita kasd gubergren, no sea takimata sanctus est Lorem ipsum dolor sit amet. </w:t>
+      </w:r>
+    </w:p>
+    <w:p>
+      <w:pPr>
+        <w:rPr>
+          <w:lang w:val="en-US"/>
+        </w:rPr>
+      </w:pPr>
+    </w:p>
+    <w:p>
+      <w:pPr>
+        <w:rPr>
+          <w:lang w:val="en-US"/>
+        </w:rPr>
+      </w:pPr>
+      <w:r>
+        <w:rPr>
+          <w:lang w:val="en-US"/>
+        </w:rPr>
         <w:t xml:space="preserve">Duis </w:t>
       </w:r>
       <w:proofErr w:type="spellStart"/>
       <w:r>
+        <w:rPr>
+          <w:lang w:val="en-US"/>
+        </w:rPr>
         <w:t>autem</w:t>
       </w:r>
       <w:proofErr w:type="spellEnd"/>
       <w:r>
-        <w:t xml:space="preserve"> </w:t>
-      </w:r>
-      <w:proofErr w:type="spellStart"/>
-      <w:r>
+        <w:rPr>
+          <w:lang w:val="en-US"/>
+        </w:rPr>
+        <w:t xml:space="preserve"> </w:t>
+      </w:r>
+      <w:proofErr w:type="spellStart"/>
+      <w:r>
+        <w:rPr>
+          <w:lang w:val="en-US"/>
+        </w:rPr>
         <w:t>vel</w:t>
       </w:r>
       <w:proofErr w:type="spellEnd"/>
       <w:r>
-        <w:t xml:space="preserve"> </w:t>
-      </w:r>
-      <w:proofErr w:type="spellStart"/>
-      <w:r>
+        <w:rPr>
+          <w:lang w:val="en-US"/>
+        </w:rPr>
+        <w:t xml:space="preserve"> </w:t>
+      </w:r>
+      <w:proofErr w:type="spellStart"/>
+      <w:r>
+        <w:rPr>
+          <w:lang w:val="en-US"/>
+        </w:rPr>
         <w:t>eum</w:t>
       </w:r>
       <w:proofErr w:type="spellEnd"/>
       <w:r>
-        <w:t xml:space="preserve"> </w:t>
-      </w:r>
-      <w:proofErr w:type="spellStart"/>
-      <w:r>
+        <w:rPr>
+          <w:lang w:val="en-US"/>
+        </w:rPr>
+        <w:t xml:space="preserve"> </w:t>
+      </w:r>
+      <w:proofErr w:type="spellStart"/>
+      <w:r>
+        <w:rPr>
+          <w:lang w:val="en-US"/>
+        </w:rPr>
         <w:t>iriure</w:t>
       </w:r>
       <w:proofErr w:type="spellEnd"/>
       <w:r>
-        <w:t xml:space="preserve"> </w:t>
-      </w:r>
-      <w:proofErr w:type="spellStart"/>
-      <w:r>
-        <w:t>dolor</w:t>
-      </w:r>
-      <w:proofErr w:type="spellEnd"/>
-      <w:r>
+        <w:rPr>
+          <w:lang w:val="en-US"/>
+        </w:rPr>
+        <w:t xml:space="preserve"> dolor in </w:t>
+      </w:r>
+      <w:proofErr w:type="spellStart"/>
+      <w:r>
+        <w:rPr>
+          <w:lang w:val="en-US"/>
+        </w:rPr>
+        <w:t>hendrerit</w:t>
+      </w:r>
+      <w:proofErr w:type="spellEnd"/>
+      <w:r>
+        <w:rPr>
+          <w:lang w:val="en-US"/>
+        </w:rPr>
         <w:t xml:space="preserve"> in </w:t>
       </w:r>
       <w:proofErr w:type="spellStart"/>
       <w:r>
-        <w:t>hendrerit</w:t>
-      </w:r>
-      <w:proofErr w:type="spellEnd"/>
-      <w:r>
-        <w:t xml:space="preserve"> in </w:t>
-      </w:r>
-      <w:proofErr w:type="spellStart"/>
-      <w:r>
+        <w:rPr>
+          <w:lang w:val="en-US"/>
+        </w:rPr>
         <w:t>vulputate</w:t>
       </w:r>
       <w:proofErr w:type="spellEnd"/>
       <w:r>
-        <w:t xml:space="preserve"> </w:t>
-      </w:r>
-      <w:proofErr w:type="spellStart"/>
-      <w:r>
+        <w:rPr>
+          <w:lang w:val="en-US"/>
+        </w:rPr>
+        <w:t xml:space="preserve"> </w:t>
+      </w:r>
+      <w:proofErr w:type="spellStart"/>
+      <w:r>
+        <w:rPr>
+          <w:lang w:val="en-US"/>
+        </w:rPr>
         <w:t>velit</w:t>
       </w:r>
       <w:proofErr w:type="spellEnd"/>
       <w:r>
-        <w:t xml:space="preserve"> esse </w:t>
-      </w:r>
-      <w:proofErr w:type="spellStart"/>
-      <w:r>
+        <w:rPr>
+          <w:lang w:val="en-US"/>
+        </w:rPr>
+        <w:t xml:space="preserve"> </w:t>
+      </w:r>
+      <w:proofErr w:type="spellStart"/>
+      <w:r>
+        <w:rPr>
+          <w:lang w:val="en-US"/>
+        </w:rPr>
+        <w:t>esse</w:t>
+      </w:r>
+      <w:proofErr w:type="spellEnd"/>
+      <w:r>
+        <w:rPr>
+          <w:lang w:val="en-US"/>
+        </w:rPr>
+        <w:t xml:space="preserve"> </w:t>
+      </w:r>
+      <w:proofErr w:type="spellStart"/>
+      <w:r>
+        <w:rPr>
+          <w:lang w:val="en-US"/>
+        </w:rPr>
         <w:t>molestie</w:t>
       </w:r>
       <w:proofErr w:type="spellEnd"/>
       <w:r>
-        <w:t xml:space="preserve"> </w:t>
-      </w:r>
-      <w:proofErr w:type="spellStart"/>
-      <w:r>
+        <w:rPr>
+          <w:lang w:val="en-US"/>
+        </w:rPr>
+        <w:t xml:space="preserve"> </w:t>
+      </w:r>
+      <w:proofErr w:type="spellStart"/>
+      <w:r>
+        <w:rPr>
+          <w:lang w:val="en-US"/>
+        </w:rPr>
         <w:t>consequat</w:t>
       </w:r>
       <w:proofErr w:type="spellEnd"/>
       <w:r>
+        <w:rPr>
+          <w:lang w:val="en-US"/>
+        </w:rPr>
         <w:t xml:space="preserve">, </w:t>
       </w:r>
       <w:proofErr w:type="spellStart"/>
       <w:r>
+        <w:rPr>
+          <w:lang w:val="en-US"/>
+        </w:rPr>
         <w:t>vel</w:t>
       </w:r>
       <w:proofErr w:type="spellEnd"/>
       <w:r>
-        <w:t xml:space="preserve"> </w:t>
-      </w:r>
-      <w:proofErr w:type="spellStart"/>
-      <w:r>
+        <w:rPr>
+          <w:lang w:val="en-US"/>
+        </w:rPr>
+        <w:t xml:space="preserve"> </w:t>
+      </w:r>
+      <w:proofErr w:type="spellStart"/>
+      <w:r>
+        <w:rPr>
+          <w:lang w:val="en-US"/>
+        </w:rPr>
         <w:t>illum</w:t>
       </w:r>
       <w:proofErr w:type="spellEnd"/>
       <w:r>
-        <w:t xml:space="preserve"> </w:t>
-      </w:r>
-      <w:proofErr w:type="spellStart"/>
-      <w:r>
+        <w:rPr>
+          <w:lang w:val="en-US"/>
+        </w:rPr>
+        <w:t xml:space="preserve"> </w:t>
+      </w:r>
+      <w:proofErr w:type="spellStart"/>
+      <w:r>
+        <w:rPr>
+          <w:lang w:val="en-US"/>
+        </w:rPr>
         <w:t>dolore</w:t>
       </w:r>
       <w:proofErr w:type="spellEnd"/>
       <w:r>
-        <w:t xml:space="preserve"> </w:t>
-      </w:r>
-      <w:proofErr w:type="spellStart"/>
-      <w:r>
+        <w:rPr>
+          <w:lang w:val="en-US"/>
+        </w:rPr>
+        <w:t xml:space="preserve"> </w:t>
+      </w:r>
+      <w:proofErr w:type="spellStart"/>
+      <w:r>
+        <w:rPr>
+          <w:lang w:val="en-US"/>
+        </w:rPr>
         <w:t>eu</w:t>
       </w:r>
       <w:proofErr w:type="spellEnd"/>
       <w:r>
-        <w:t xml:space="preserve"> </w:t>
-      </w:r>
-      <w:proofErr w:type="spellStart"/>
-      <w:r>
+        <w:rPr>
+          <w:lang w:val="en-US"/>
+        </w:rPr>
+        <w:t xml:space="preserve"> </w:t>
+      </w:r>
+      <w:proofErr w:type="spellStart"/>
+      <w:r>
+        <w:rPr>
+          <w:lang w:val="en-US"/>
+        </w:rPr>
         <w:t>feugiat</w:t>
       </w:r>
       <w:proofErr w:type="spellEnd"/>
       <w:r>
-        <w:t xml:space="preserve"> </w:t>
-      </w:r>
-      <w:proofErr w:type="spellStart"/>
-      <w:r>
+        <w:rPr>
+          <w:lang w:val="en-US"/>
+        </w:rPr>
+        <w:t xml:space="preserve"> </w:t>
+      </w:r>
+      <w:proofErr w:type="spellStart"/>
+      <w:r>
+        <w:rPr>
+          <w:lang w:val="en-US"/>
+        </w:rPr>
         <w:t>nulla</w:t>
       </w:r>
       <w:proofErr w:type="spellEnd"/>
       <w:r>
-        <w:t xml:space="preserve"> </w:t>
-      </w:r>
-      <w:proofErr w:type="spellStart"/>
-      <w:r>
+        <w:rPr>
+          <w:lang w:val="en-US"/>
+        </w:rPr>
+        <w:t xml:space="preserve"> </w:t>
+      </w:r>
+      <w:proofErr w:type="spellStart"/>
+      <w:r>
+        <w:rPr>
+          <w:lang w:val="en-US"/>
+        </w:rPr>
         <w:t>facilisis</w:t>
       </w:r>
       <w:proofErr w:type="spellEnd"/>
       <w:r>
+        <w:rPr>
+          <w:lang w:val="en-US"/>
+        </w:rPr>
         <w:t xml:space="preserve"> at </w:t>
       </w:r>
       <w:proofErr w:type="spellStart"/>
       <w:r>
+        <w:rPr>
+          <w:lang w:val="en-US"/>
+        </w:rPr>
         <w:t>vero</w:t>
       </w:r>
       <w:proofErr w:type="spellEnd"/>
       <w:r>
-        <w:t xml:space="preserve"> </w:t>
-      </w:r>
-      <w:proofErr w:type="spellStart"/>
-      <w:r>
+        <w:rPr>
+          <w:lang w:val="en-US"/>
+        </w:rPr>
+        <w:t xml:space="preserve"> </w:t>
+      </w:r>
+      <w:proofErr w:type="spellStart"/>
+      <w:r>
+        <w:rPr>
+          <w:lang w:val="en-US"/>
+        </w:rPr>
         <w:t>eros</w:t>
       </w:r>
       <w:proofErr w:type="spellEnd"/>
       <w:r>
+        <w:rPr>
+          <w:lang w:val="en-US"/>
+        </w:rPr>
         <w:t xml:space="preserve"> et </w:t>
       </w:r>
       <w:proofErr w:type="spellStart"/>
       <w:r>
+        <w:rPr>
+          <w:lang w:val="en-US"/>
+        </w:rPr>
         <w:t>accumsan</w:t>
       </w:r>
       <w:proofErr w:type="spellEnd"/>
       <w:r>
+        <w:rPr>
+          <w:lang w:val="en-US"/>
+        </w:rPr>
         <w:t xml:space="preserve"> et </w:t>
       </w:r>
       <w:proofErr w:type="spellStart"/>
       <w:r>
+        <w:rPr>
+          <w:lang w:val="en-US"/>
+        </w:rPr>
         <w:t>iusto</w:t>
       </w:r>
       <w:proofErr w:type="spellEnd"/>
       <w:r>
-        <w:t xml:space="preserve"> </w:t>
-      </w:r>
-      <w:proofErr w:type="spellStart"/>
-      <w:r>
+        <w:rPr>
+          <w:lang w:val="en-US"/>
+        </w:rPr>
+        <w:t xml:space="preserve"> </w:t>
+      </w:r>
+      <w:proofErr w:type="spellStart"/>
+      <w:r>
+        <w:rPr>
+          <w:lang w:val="en-US"/>
+        </w:rPr>
         <w:t>odio</w:t>
       </w:r>
       <w:proofErr w:type="spellEnd"/>
       <w:r>
-        <w:t xml:space="preserve"> </w:t>
-      </w:r>
-      <w:proofErr w:type="spellStart"/>
-      <w:r>
+        <w:rPr>
+          <w:lang w:val="en-US"/>
+        </w:rPr>
+        <w:t xml:space="preserve"> </w:t>
+      </w:r>
+      <w:proofErr w:type="spellStart"/>
+      <w:r>
+        <w:rPr>
+          <w:lang w:val="en-US"/>
+        </w:rPr>
         <w:t>dignissim</w:t>
       </w:r>
       <w:proofErr w:type="spellEnd"/>
       <w:r>
-        <w:t xml:space="preserve"> </w:t>
-      </w:r>
-      <w:proofErr w:type="spellStart"/>
-      <w:r>
-        <w:t>qui</w:t>
-      </w:r>
-      <w:proofErr w:type="spellEnd"/>
-      <w:r>
-        <w:t xml:space="preserve"> </w:t>
-      </w:r>
-      <w:proofErr w:type="spellStart"/>
-      <w:r>
+        <w:rPr>
+          <w:lang w:val="en-US"/>
+        </w:rPr>
+        <w:t xml:space="preserve"> qui </w:t>
+      </w:r>
+      <w:proofErr w:type="spellStart"/>
+      <w:r>
+        <w:rPr>
+          <w:lang w:val="en-US"/>
+        </w:rPr>
         <w:t>blandit</w:t>
       </w:r>
       <w:proofErr w:type="spellEnd"/>
       <w:r>
-        <w:t xml:space="preserve"> </w:t>
-      </w:r>
-      <w:proofErr w:type="spellStart"/>
-      <w:r>
+        <w:rPr>
+          <w:lang w:val="en-US"/>
+        </w:rPr>
+        <w:t xml:space="preserve"> </w:t>
+      </w:r>
+      <w:proofErr w:type="spellStart"/>
+      <w:r>
+        <w:rPr>
+          <w:lang w:val="en-US"/>
+        </w:rPr>
         <w:t>praesent</w:t>
       </w:r>
       <w:proofErr w:type="spellEnd"/>
       <w:r>
-        <w:t xml:space="preserve"> </w:t>
-      </w:r>
-      <w:proofErr w:type="spellStart"/>
-      <w:r>
+        <w:rPr>
+          <w:lang w:val="en-US"/>
+        </w:rPr>
+        <w:t xml:space="preserve"> </w:t>
+      </w:r>
+      <w:proofErr w:type="spellStart"/>
+      <w:r>
+        <w:rPr>
+          <w:lang w:val="en-US"/>
+        </w:rPr>
         <w:t>luptatum</w:t>
       </w:r>
       <w:proofErr w:type="spellEnd"/>
       <w:r>
-        <w:t xml:space="preserve"> </w:t>
-      </w:r>
-      <w:proofErr w:type="spellStart"/>
-      <w:r>
+        <w:rPr>
+          <w:lang w:val="en-US"/>
+        </w:rPr>
+        <w:t xml:space="preserve"> </w:t>
+      </w:r>
+      <w:proofErr w:type="spellStart"/>
+      <w:r>
+        <w:rPr>
+          <w:lang w:val="en-US"/>
+        </w:rPr>
         <w:t>zzril</w:t>
       </w:r>
       <w:proofErr w:type="spellEnd"/>
       <w:r>
-        <w:t xml:space="preserve"> </w:t>
-      </w:r>
-      <w:proofErr w:type="spellStart"/>
-      <w:r>
+        <w:rPr>
+          <w:lang w:val="en-US"/>
+        </w:rPr>
+        <w:t xml:space="preserve"> </w:t>
+      </w:r>
+      <w:proofErr w:type="spellStart"/>
+      <w:r>
+        <w:rPr>
+          <w:lang w:val="en-US"/>
+        </w:rPr>
         <w:t>delenit</w:t>
       </w:r>
       <w:proofErr w:type="spellEnd"/>
       <w:r>
-        <w:t xml:space="preserve"> </w:t>
-      </w:r>
-      <w:proofErr w:type="spellStart"/>
-      <w:r>
+        <w:rPr>
+          <w:lang w:val="en-US"/>
+        </w:rPr>
+        <w:t xml:space="preserve"> </w:t>
+      </w:r>
+      <w:proofErr w:type="spellStart"/>
+      <w:r>
+        <w:rPr>
+          <w:lang w:val="en-US"/>
+        </w:rPr>
         <w:t>augue</w:t>
       </w:r>
       <w:proofErr w:type="spellEnd"/>
       <w:r>
-        <w:t xml:space="preserve"> </w:t>
-      </w:r>
-      <w:proofErr w:type="spellStart"/>
-      <w:r>
+        <w:rPr>
+          <w:lang w:val="en-US"/>
+        </w:rPr>
+        <w:t xml:space="preserve"> </w:t>
+      </w:r>
+      <w:proofErr w:type="spellStart"/>
+      <w:r>
+        <w:rPr>
+          <w:lang w:val="en-US"/>
+        </w:rPr>
         <w:t>duis</w:t>
       </w:r>
       <w:proofErr w:type="spellEnd"/>
       <w:r>
-        <w:t xml:space="preserve"> </w:t>
-      </w:r>
-      <w:proofErr w:type="spellStart"/>
-      <w:r>
+        <w:rPr>
+          <w:lang w:val="en-US"/>
+        </w:rPr>
+        <w:t xml:space="preserve"> </w:t>
+      </w:r>
+      <w:proofErr w:type="spellStart"/>
+      <w:r>
+        <w:rPr>
+          <w:lang w:val="en-US"/>
+        </w:rPr>
         <w:t>dolore</w:t>
       </w:r>
       <w:proofErr w:type="spellEnd"/>
       <w:r>
-        <w:t xml:space="preserve"> </w:t>
-      </w:r>
-      <w:proofErr w:type="spellStart"/>
-      <w:r>
+        <w:rPr>
+          <w:lang w:val="en-US"/>
+        </w:rPr>
+        <w:t xml:space="preserve"> </w:t>
+      </w:r>
+      <w:proofErr w:type="spellStart"/>
+      <w:r>
+        <w:rPr>
+          <w:lang w:val="en-US"/>
+        </w:rPr>
         <w:t>te</w:t>
       </w:r>
       <w:proofErr w:type="spellEnd"/>
       <w:r>
-        <w:t xml:space="preserve"> </w:t>
-      </w:r>
-      <w:proofErr w:type="spellStart"/>
-      <w:r>
+        <w:rPr>
+          <w:lang w:val="en-US"/>
+        </w:rPr>
+        <w:t xml:space="preserve"> </w:t>
+      </w:r>
+      <w:proofErr w:type="spellStart"/>
+      <w:r>
+        <w:rPr>
+          <w:lang w:val="en-US"/>
+        </w:rPr>
         <w:t>feugait</w:t>
       </w:r>
       <w:proofErr w:type="spellEnd"/>
       <w:r>
-        <w:t xml:space="preserve"> </w:t>
-      </w:r>
-      <w:proofErr w:type="spellStart"/>
-      <w:r>
+        <w:rPr>
+          <w:lang w:val="en-US"/>
+        </w:rPr>
+        <w:t xml:space="preserve"> </w:t>
+      </w:r>
+      <w:proofErr w:type="spellStart"/>
+      <w:r>
+        <w:rPr>
+          <w:lang w:val="en-US"/>
+        </w:rPr>
         <w:t>nulla</w:t>
       </w:r>
       <w:proofErr w:type="spellEnd"/>
       <w:r>
-        <w:t xml:space="preserve"> </w:t>
-      </w:r>
-      <w:proofErr w:type="spellStart"/>
-      <w:r>
+        <w:rPr>
+          <w:lang w:val="en-US"/>
+        </w:rPr>
+        <w:t xml:space="preserve"> </w:t>
+      </w:r>
+      <w:proofErr w:type="spellStart"/>
+      <w:r>
+        <w:rPr>
+          <w:lang w:val="en-US"/>
+        </w:rPr>
         <w:t>facilisi</w:t>
       </w:r>
       <w:proofErr w:type="spellEnd"/>
       <w:r>
+        <w:rPr>
+          <w:lang w:val="en-US"/>
+        </w:rPr>
         <w:t xml:space="preserve">. </w:t>
       </w:r>
       <w:r>
@@ -2605,7 +3452,7 @@
 </file>
 
 <file path=word/styles.xml><?xml version="1.0" encoding="utf-8"?>
-<w:styles xmlns:mc="http://schemas.openxmlformats.org/markup-compatibility/2006" xmlns:r="http://schemas.openxmlformats.org/officeDocument/2006/relationships" xmlns:w="http://schemas.openxmlformats.org/wordprocessingml/2006/main" xmlns:w14="http://schemas.microsoft.com/office/word/2010/wordml" xmlns:w15="http://schemas.microsoft.com/office/word/2012/wordml" xmlns:w16se="http://schemas.microsoft.com/office/word/2015/wordml/symex" mc:Ignorable="w14 w15 w16se">
+<w:styles xmlns:mc="http://schemas.openxmlformats.org/markup-compatibility/2006" xmlns:r="http://schemas.openxmlformats.org/officeDocument/2006/relationships" xmlns:w="http://schemas.openxmlformats.org/wordprocessingml/2006/main" xmlns:w14="http://schemas.microsoft.com/office/word/2010/wordml" xmlns:w15="http://schemas.microsoft.com/office/word/2012/wordml" xmlns:w16cid="http://schemas.microsoft.com/office/word/2016/wordml/cid" xmlns:w16se="http://schemas.microsoft.com/office/word/2015/wordml/symex" mc:Ignorable="w14 w15 w16se w16cid">
   <w:docDefaults>
     <w:rPrDefault>
       <w:rPr>
@@ -2621,7 +3468,7 @@
       </w:pPr>
     </w:pPrDefault>
   </w:docDefaults>
-  <w:latentStyles w:defLockedState="0" w:defUIPriority="99" w:defSemiHidden="0" w:defUnhideWhenUsed="0" w:defQFormat="0" w:count="374">
+  <w:latentStyles w:defLockedState="0" w:defUIPriority="99" w:defSemiHidden="0" w:defUnhideWhenUsed="0" w:defQFormat="0" w:count="375">
     <w:lsdException w:name="Normal" w:uiPriority="0" w:qFormat="1"/>
     <w:lsdException w:name="heading 1" w:uiPriority="9" w:qFormat="1"/>
     <w:lsdException w:name="heading 2" w:semiHidden="1" w:uiPriority="9" w:unhideWhenUsed="1" w:qFormat="1"/>
@@ -2727,7 +3574,6 @@
     <w:lsdException w:name="HTML Sample" w:semiHidden="1" w:unhideWhenUsed="1"/>
     <w:lsdException w:name="HTML Typewriter" w:semiHidden="1" w:unhideWhenUsed="1"/>
     <w:lsdException w:name="HTML Variable" w:semiHidden="1" w:unhideWhenUsed="1"/>
-    <w:lsdException w:name="Normal Table" w:semiHidden="1" w:unhideWhenUsed="1"/>
     <w:lsdException w:name="annotation subject" w:semiHidden="1" w:unhideWhenUsed="1"/>
     <w:lsdException w:name="No List" w:semiHidden="1" w:unhideWhenUsed="1"/>
     <w:lsdException w:name="Outline List 1" w:semiHidden="1" w:unhideWhenUsed="1"/>
@@ -2774,10 +3620,8 @@
     <w:lsdException w:name="Table Subtle 2" w:semiHidden="1" w:unhideWhenUsed="1"/>
     <w:lsdException w:name="Table Web 1" w:semiHidden="1" w:unhideWhenUsed="1"/>
     <w:lsdException w:name="Table Web 2" w:semiHidden="1" w:unhideWhenUsed="1"/>
-    <w:lsdException w:name="Table Web 3" w:semiHidden="1" w:unhideWhenUsed="1"/>
     <w:lsdException w:name="Balloon Text" w:semiHidden="1" w:unhideWhenUsed="1"/>
     <w:lsdException w:name="Table Grid" w:uiPriority="39"/>
-    <w:lsdException w:name="Table Theme" w:semiHidden="1" w:unhideWhenUsed="1"/>
     <w:lsdException w:name="Placeholder Text" w:semiHidden="1"/>
     <w:lsdException w:name="No Spacing" w:uiPriority="1" w:qFormat="1"/>
     <w:lsdException w:name="Light Shading" w:uiPriority="60"/>
@@ -2996,6 +3840,7 @@
     <w:lsdException w:name="Mention" w:semiHidden="1" w:unhideWhenUsed="1"/>
     <w:lsdException w:name="Smart Hyperlink" w:semiHidden="1" w:unhideWhenUsed="1"/>
     <w:lsdException w:name="Hashtag" w:semiHidden="1" w:unhideWhenUsed="1"/>
+    <w:lsdException w:name="Unresolved Mention" w:semiHidden="1" w:unhideWhenUsed="1"/>
   </w:latentStyles>
   <w:style w:type="paragraph" w:default="1" w:styleId="Standard">
     <w:name w:val="Normal"/>

</xml_diff>